<commit_message>
more revisions to discussion
</commit_message>
<xml_diff>
--- a/paper1_contact/RW_Discussion-ECPN v2_cdg.docx
+++ b/paper1_contact/RW_Discussion-ECPN v2_cdg.docx
@@ -348,23 +348,13 @@
           <w:szCs w:val="22"/>
         </w:rPr>
       </w:pPr>
-      <w:proofErr w:type="gramStart"/>
-      <w:r>
-        <w:rPr>
-          <w:rFonts w:ascii="Times New Roman" w:hAnsi="Times New Roman" w:cs="Times New Roman"/>
-          <w:sz w:val="22"/>
-          <w:szCs w:val="22"/>
-        </w:rPr>
-        <w:t>trust,</w:t>
-      </w:r>
-      <w:proofErr w:type="gramEnd"/>
-      <w:r>
-        <w:rPr>
-          <w:rFonts w:ascii="Times New Roman" w:hAnsi="Times New Roman" w:cs="Times New Roman"/>
-          <w:sz w:val="22"/>
-          <w:szCs w:val="22"/>
-        </w:rPr>
-        <w:t xml:space="preserve"> fostered more intergroup contact, and decreased feelings of insecurity in these communities.</w:t>
+      <w:r>
+        <w:rPr>
+          <w:rFonts w:ascii="Times New Roman" w:hAnsi="Times New Roman" w:cs="Times New Roman"/>
+          <w:sz w:val="22"/>
+          <w:szCs w:val="22"/>
+        </w:rPr>
+        <w:t>trust, fostered more intergroup contact, and decreased feelings of insecurity in these communities.</w:t>
       </w:r>
     </w:p>
     <w:p>
@@ -1201,15 +1191,7 @@
             <w:sz w:val="22"/>
             <w:szCs w:val="22"/>
           </w:rPr>
-          <w:t>are</w:t>
-        </w:r>
-        <w:r>
-          <w:rPr>
-            <w:rFonts w:ascii="Times New Roman" w:hAnsi="Times New Roman" w:cs="Times New Roman"/>
-            <w:sz w:val="22"/>
-            <w:szCs w:val="22"/>
-          </w:rPr>
-          <w:t xml:space="preserve"> </w:t>
+          <w:t xml:space="preserve">are </w:t>
         </w:r>
       </w:ins>
       <w:r>
@@ -1350,59 +1332,13 @@
         </w:rPr>
         <w:t>his change is scalable and will lead to societal change (</w:t>
       </w:r>
-      <w:proofErr w:type="spellStart"/>
-      <w:r>
-        <w:rPr>
-          <w:rFonts w:ascii="Times New Roman" w:hAnsi="Times New Roman" w:cs="Times New Roman"/>
-          <w:sz w:val="22"/>
-          <w:szCs w:val="22"/>
-        </w:rPr>
-        <w:t>Ditlmann</w:t>
-      </w:r>
-      <w:proofErr w:type="spellEnd"/>
-      <w:r>
-        <w:rPr>
-          <w:rFonts w:ascii="Times New Roman" w:hAnsi="Times New Roman" w:cs="Times New Roman"/>
-          <w:sz w:val="22"/>
-          <w:szCs w:val="22"/>
-        </w:rPr>
-        <w:t xml:space="preserve">, </w:t>
-      </w:r>
-      <w:proofErr w:type="spellStart"/>
-      <w:r>
-        <w:rPr>
-          <w:rFonts w:ascii="Times New Roman" w:hAnsi="Times New Roman" w:cs="Times New Roman"/>
-          <w:sz w:val="22"/>
-          <w:szCs w:val="22"/>
-        </w:rPr>
-        <w:t>Samii</w:t>
-      </w:r>
-      <w:proofErr w:type="spellEnd"/>
-      <w:r>
-        <w:rPr>
-          <w:rFonts w:ascii="Times New Roman" w:hAnsi="Times New Roman" w:cs="Times New Roman"/>
-          <w:sz w:val="22"/>
-          <w:szCs w:val="22"/>
-        </w:rPr>
-        <w:t xml:space="preserve"> &amp; </w:t>
-      </w:r>
-      <w:proofErr w:type="spellStart"/>
-      <w:r>
-        <w:rPr>
-          <w:rFonts w:ascii="Times New Roman" w:hAnsi="Times New Roman" w:cs="Times New Roman"/>
-          <w:sz w:val="22"/>
-          <w:szCs w:val="22"/>
-        </w:rPr>
-        <w:t>Zeitoff</w:t>
-      </w:r>
-      <w:proofErr w:type="spellEnd"/>
-      <w:r>
-        <w:rPr>
-          <w:rFonts w:ascii="Times New Roman" w:hAnsi="Times New Roman" w:cs="Times New Roman"/>
-          <w:sz w:val="22"/>
-          <w:szCs w:val="22"/>
-        </w:rPr>
-        <w:t xml:space="preserve">, </w:t>
+      <w:r>
+        <w:rPr>
+          <w:rFonts w:ascii="Times New Roman" w:hAnsi="Times New Roman" w:cs="Times New Roman"/>
+          <w:sz w:val="22"/>
+          <w:szCs w:val="22"/>
+        </w:rPr>
+        <w:t xml:space="preserve">Ditlmann, Samii &amp; Zeitoff, </w:t>
       </w:r>
       <w:r>
         <w:rPr>
@@ -1543,23 +1479,7 @@
             <w:sz w:val="22"/>
             <w:szCs w:val="22"/>
           </w:rPr>
-          <w:t xml:space="preserve">  Third, </w:t>
-        </w:r>
-        <w:r>
-          <w:rPr>
-            <w:rFonts w:ascii="Times New Roman" w:hAnsi="Times New Roman" w:cs="Times New Roman"/>
-            <w:sz w:val="22"/>
-            <w:szCs w:val="22"/>
-          </w:rPr>
-          <w:t>benefit from result of cooperation</w:t>
-        </w:r>
-        <w:r>
-          <w:rPr>
-            <w:rFonts w:ascii="Times New Roman" w:hAnsi="Times New Roman" w:cs="Times New Roman"/>
-            <w:sz w:val="22"/>
-            <w:szCs w:val="22"/>
-          </w:rPr>
-          <w:t>.</w:t>
+          <w:t xml:space="preserve">  Third, benefit from result of cooperation.</w:t>
         </w:r>
       </w:ins>
     </w:p>
@@ -1614,672 +1534,630 @@
             <w:sz w:val="22"/>
             <w:szCs w:val="22"/>
           </w:rPr>
-          <w:t>how</w:t>
-        </w:r>
-        <w:r>
-          <w:rPr>
-            <w:rFonts w:ascii="Times New Roman" w:hAnsi="Times New Roman" w:cs="Times New Roman"/>
+          <w:t xml:space="preserve">how </w:t>
+        </w:r>
+        <w:commentRangeEnd w:id="96"/>
+        <w:r>
+          <w:rPr>
+            <w:rStyle w:val="CommentReference"/>
+          </w:rPr>
+          <w:commentReference w:id="96"/>
+        </w:r>
+      </w:ins>
+      <w:r>
+        <w:rPr>
+          <w:rFonts w:ascii="Times New Roman" w:hAnsi="Times New Roman" w:cs="Times New Roman"/>
+          <w:sz w:val="22"/>
+          <w:szCs w:val="22"/>
+        </w:rPr>
+        <w:t>this spillover from direct to indirect participants occurred</w:t>
+      </w:r>
+      <w:ins w:id="99" w:author="Christopher Grady" w:date="2020-09-14T17:14:00Z">
+        <w:r>
+          <w:rPr>
+            <w:rFonts w:ascii="Times New Roman" w:hAnsi="Times New Roman" w:cs="Times New Roman"/>
+            <w:sz w:val="22"/>
+            <w:szCs w:val="22"/>
+          </w:rPr>
+          <w:t xml:space="preserve">, but we </w:t>
+        </w:r>
+      </w:ins>
+      <w:ins w:id="100" w:author="Christopher Grady" w:date="2020-09-14T17:15:00Z">
+        <w:r>
+          <w:rPr>
+            <w:rFonts w:ascii="Times New Roman" w:hAnsi="Times New Roman" w:cs="Times New Roman"/>
+            <w:sz w:val="22"/>
+            <w:szCs w:val="22"/>
+          </w:rPr>
+          <w:t xml:space="preserve">speculate that spillover occurred through </w:t>
+        </w:r>
+      </w:ins>
+      <w:ins w:id="101" w:author="Christopher Grady" w:date="2020-09-15T11:38:00Z">
+        <w:r>
+          <w:rPr>
+            <w:rFonts w:ascii="Times New Roman" w:hAnsi="Times New Roman" w:cs="Times New Roman"/>
+            <w:sz w:val="22"/>
+            <w:szCs w:val="22"/>
+          </w:rPr>
+          <w:t>four</w:t>
+        </w:r>
+      </w:ins>
+      <w:bookmarkStart w:id="102" w:name="_GoBack"/>
+      <w:bookmarkEnd w:id="102"/>
+      <w:ins w:id="103" w:author="Christopher Grady" w:date="2020-09-14T17:15:00Z">
+        <w:r>
+          <w:rPr>
+            <w:rFonts w:ascii="Times New Roman" w:hAnsi="Times New Roman" w:cs="Times New Roman"/>
+            <w:sz w:val="22"/>
+            <w:szCs w:val="22"/>
+          </w:rPr>
+          <w:t xml:space="preserve"> mechanisms.  </w:t>
+        </w:r>
+      </w:ins>
+      <w:del w:id="104" w:author="Christopher Grady" w:date="2020-09-14T17:14:00Z">
+        <w:r>
+          <w:rPr>
+            <w:rFonts w:ascii="Times New Roman" w:hAnsi="Times New Roman" w:cs="Times New Roman"/>
+            <w:sz w:val="22"/>
+            <w:szCs w:val="22"/>
+          </w:rPr>
+          <w:delText xml:space="preserve">. </w:delText>
+        </w:r>
+      </w:del>
+      <w:del w:id="105" w:author="Christopher Grady" w:date="2020-09-14T17:15:00Z">
+        <w:r>
+          <w:rPr>
+            <w:rFonts w:ascii="Times New Roman" w:hAnsi="Times New Roman" w:cs="Times New Roman"/>
+            <w:color w:val="000000"/>
+            <w:sz w:val="22"/>
+            <w:szCs w:val="22"/>
+          </w:rPr>
+          <w:delText xml:space="preserve">Contact </w:delText>
+        </w:r>
+        <w:r>
+          <w:rPr>
+            <w:rFonts w:ascii="Times New Roman" w:hAnsi="Times New Roman" w:cs="Times New Roman"/>
+            <w:color w:val="000000"/>
+            <w:sz w:val="22"/>
+            <w:szCs w:val="22"/>
+          </w:rPr>
+          <w:delText xml:space="preserve">could have helped establish cooperative norms </w:delText>
+        </w:r>
+      </w:del>
+      <w:del w:id="106" w:author="Christopher Grady" w:date="2020-09-14T15:54:00Z">
+        <w:r>
+          <w:rPr>
+            <w:rFonts w:ascii="Times New Roman" w:hAnsi="Times New Roman" w:cs="Times New Roman"/>
+            <w:color w:val="000000"/>
+            <w:sz w:val="22"/>
+            <w:szCs w:val="22"/>
+          </w:rPr>
+          <w:delText>and</w:delText>
+        </w:r>
+      </w:del>
+      <w:del w:id="107" w:author="Christopher Grady" w:date="2020-09-14T17:15:00Z">
+        <w:r>
+          <w:rPr>
+            <w:rFonts w:ascii="Times New Roman" w:hAnsi="Times New Roman" w:cs="Times New Roman"/>
+            <w:color w:val="000000"/>
+            <w:sz w:val="22"/>
+            <w:szCs w:val="22"/>
+          </w:rPr>
+          <w:delText xml:space="preserve"> institutions</w:delText>
+        </w:r>
+        <w:r>
+          <w:rPr>
+            <w:rFonts w:ascii="Times New Roman" w:hAnsi="Times New Roman" w:cs="Times New Roman"/>
+            <w:color w:val="000000"/>
+            <w:sz w:val="22"/>
+            <w:szCs w:val="22"/>
+          </w:rPr>
+          <w:delText xml:space="preserve"> in a</w:delText>
+        </w:r>
+        <w:commentRangeStart w:id="108"/>
+        <w:r>
+          <w:rPr>
+            <w:rFonts w:ascii="Times New Roman" w:hAnsi="Times New Roman" w:cs="Times New Roman"/>
+            <w:color w:val="000000"/>
+            <w:sz w:val="22"/>
+            <w:szCs w:val="22"/>
+          </w:rPr>
+          <w:delText xml:space="preserve"> number of ways</w:delText>
+        </w:r>
+        <w:commentRangeEnd w:id="108"/>
+        <w:r>
+          <w:rPr>
+            <w:rStyle w:val="CommentReference"/>
+          </w:rPr>
+          <w:commentReference w:id="108"/>
+        </w:r>
+        <w:r>
+          <w:rPr>
+            <w:rFonts w:ascii="Times New Roman" w:hAnsi="Times New Roman" w:cs="Times New Roman"/>
+            <w:color w:val="000000"/>
+            <w:sz w:val="22"/>
+            <w:szCs w:val="22"/>
+          </w:rPr>
+          <w:delText xml:space="preserve">. </w:delText>
+        </w:r>
+      </w:del>
+      <w:ins w:id="109" w:author="Christopher Grady" w:date="2020-09-14T15:54:00Z">
+        <w:r>
+          <w:rPr>
+            <w:rFonts w:ascii="Times New Roman" w:hAnsi="Times New Roman" w:cs="Times New Roman"/>
+            <w:color w:val="000000"/>
+            <w:sz w:val="22"/>
+            <w:szCs w:val="22"/>
+          </w:rPr>
+          <w:t xml:space="preserve">First, </w:t>
+        </w:r>
+      </w:ins>
+      <w:ins w:id="110" w:author="Christopher Grady" w:date="2020-09-14T16:32:00Z">
+        <w:r>
+          <w:rPr>
+            <w:rFonts w:ascii="Times New Roman" w:hAnsi="Times New Roman" w:cs="Times New Roman"/>
+            <w:color w:val="000000"/>
+            <w:sz w:val="22"/>
+            <w:szCs w:val="22"/>
+          </w:rPr>
+          <w:t xml:space="preserve">nonparticipant </w:t>
+        </w:r>
+      </w:ins>
+      <w:ins w:id="111" w:author="Christopher Grady" w:date="2020-09-14T16:29:00Z">
+        <w:r>
+          <w:rPr>
+            <w:rFonts w:ascii="Times New Roman" w:hAnsi="Times New Roman" w:cs="Times New Roman"/>
+            <w:color w:val="000000"/>
+            <w:sz w:val="22"/>
+            <w:szCs w:val="22"/>
+          </w:rPr>
+          <w:t>community members</w:t>
+        </w:r>
+      </w:ins>
+      <w:ins w:id="112" w:author="Christopher Grady" w:date="2020-09-14T16:00:00Z">
+        <w:r>
+          <w:rPr>
+            <w:rFonts w:ascii="Times New Roman" w:hAnsi="Times New Roman" w:cs="Times New Roman"/>
+            <w:color w:val="000000"/>
+            <w:sz w:val="22"/>
+            <w:szCs w:val="22"/>
+          </w:rPr>
+          <w:t xml:space="preserve"> may have </w:t>
+        </w:r>
+      </w:ins>
+      <w:ins w:id="113" w:author="Christopher Grady" w:date="2020-09-14T16:01:00Z">
+        <w:r>
+          <w:rPr>
+            <w:rFonts w:ascii="Times New Roman" w:hAnsi="Times New Roman" w:cs="Times New Roman"/>
+            <w:color w:val="000000"/>
+            <w:sz w:val="22"/>
+            <w:szCs w:val="22"/>
+          </w:rPr>
+          <w:t xml:space="preserve">observed members of both groups </w:t>
+        </w:r>
+      </w:ins>
+      <w:ins w:id="114" w:author="Christopher Grady" w:date="2020-09-14T16:00:00Z">
+        <w:r>
+          <w:rPr>
+            <w:rFonts w:ascii="Times New Roman" w:hAnsi="Times New Roman" w:cs="Times New Roman"/>
+            <w:color w:val="000000"/>
+            <w:sz w:val="22"/>
+            <w:szCs w:val="22"/>
+          </w:rPr>
+          <w:t>cooperat</w:t>
+        </w:r>
+      </w:ins>
+      <w:ins w:id="115" w:author="Christopher Grady" w:date="2020-09-14T17:16:00Z">
+        <w:r>
+          <w:rPr>
+            <w:rFonts w:ascii="Times New Roman" w:hAnsi="Times New Roman" w:cs="Times New Roman"/>
+            <w:color w:val="000000"/>
+            <w:sz w:val="22"/>
+            <w:szCs w:val="22"/>
+          </w:rPr>
+          <w:t>e</w:t>
+        </w:r>
+      </w:ins>
+      <w:ins w:id="116" w:author="Christopher Grady" w:date="2020-09-14T16:01:00Z">
+        <w:r>
+          <w:rPr>
+            <w:rFonts w:ascii="Times New Roman" w:hAnsi="Times New Roman" w:cs="Times New Roman"/>
+            <w:color w:val="000000"/>
             <w:sz w:val="22"/>
             <w:szCs w:val="22"/>
           </w:rPr>
           <w:t xml:space="preserve"> </w:t>
         </w:r>
-        <w:commentRangeEnd w:id="96"/>
+      </w:ins>
+      <w:ins w:id="117" w:author="Christopher Grady" w:date="2020-09-14T16:27:00Z">
+        <w:r>
+          <w:rPr>
+            <w:rFonts w:ascii="Times New Roman" w:hAnsi="Times New Roman" w:cs="Times New Roman"/>
+            <w:color w:val="000000"/>
+            <w:sz w:val="22"/>
+            <w:szCs w:val="22"/>
+          </w:rPr>
+          <w:t>to addres</w:t>
+        </w:r>
+      </w:ins>
+      <w:ins w:id="118" w:author="Christopher Grady" w:date="2020-09-14T16:28:00Z">
+        <w:r>
+          <w:rPr>
+            <w:rFonts w:ascii="Times New Roman" w:hAnsi="Times New Roman" w:cs="Times New Roman"/>
+            <w:color w:val="000000"/>
+            <w:sz w:val="22"/>
+            <w:szCs w:val="22"/>
+          </w:rPr>
+          <w:t>s</w:t>
+        </w:r>
+      </w:ins>
+      <w:ins w:id="119" w:author="Christopher Grady" w:date="2020-09-14T17:16:00Z">
+        <w:r>
+          <w:rPr>
+            <w:rFonts w:ascii="Times New Roman" w:hAnsi="Times New Roman" w:cs="Times New Roman"/>
+            <w:color w:val="000000"/>
+            <w:sz w:val="22"/>
+            <w:szCs w:val="22"/>
+          </w:rPr>
+          <w:t xml:space="preserve"> shared</w:t>
+        </w:r>
+      </w:ins>
+      <w:ins w:id="120" w:author="Christopher Grady" w:date="2020-09-14T16:28:00Z">
+        <w:r>
+          <w:rPr>
+            <w:rFonts w:ascii="Times New Roman" w:hAnsi="Times New Roman" w:cs="Times New Roman"/>
+            <w:color w:val="000000"/>
+            <w:sz w:val="22"/>
+            <w:szCs w:val="22"/>
+          </w:rPr>
+          <w:t xml:space="preserve"> issues.</w:t>
+        </w:r>
+      </w:ins>
+      <w:ins w:id="121" w:author="Christopher Grady" w:date="2020-09-14T16:30:00Z">
+        <w:r>
+          <w:rPr>
+            <w:rFonts w:ascii="Times New Roman" w:hAnsi="Times New Roman" w:cs="Times New Roman"/>
+            <w:color w:val="000000"/>
+            <w:sz w:val="22"/>
+            <w:szCs w:val="22"/>
+          </w:rPr>
+          <w:t xml:space="preserve">  </w:t>
+        </w:r>
+      </w:ins>
+      <w:r>
+        <w:rPr>
+          <w:rFonts w:ascii="Times New Roman" w:hAnsi="Times New Roman" w:cs="Times New Roman"/>
+          <w:color w:val="000000"/>
+          <w:sz w:val="22"/>
+          <w:szCs w:val="22"/>
+        </w:rPr>
+        <w:t>The intervention established project committees</w:t>
+      </w:r>
+      <w:del w:id="122" w:author="Christopher Grady" w:date="2020-09-14T16:31:00Z">
+        <w:r>
+          <w:rPr>
+            <w:rFonts w:ascii="Times New Roman" w:hAnsi="Times New Roman" w:cs="Times New Roman"/>
+            <w:color w:val="000000"/>
+            <w:sz w:val="22"/>
+            <w:szCs w:val="22"/>
+          </w:rPr>
+          <w:delText>—informal institutions—</w:delText>
+        </w:r>
+      </w:del>
+      <w:ins w:id="123" w:author="Christopher Grady" w:date="2020-09-14T16:31:00Z">
+        <w:r>
+          <w:rPr>
+            <w:rFonts w:ascii="Times New Roman" w:hAnsi="Times New Roman" w:cs="Times New Roman"/>
+            <w:color w:val="000000"/>
+            <w:sz w:val="22"/>
+            <w:szCs w:val="22"/>
+          </w:rPr>
+          <w:t xml:space="preserve"> </w:t>
+        </w:r>
+      </w:ins>
+      <w:r>
+        <w:rPr>
+          <w:rFonts w:ascii="Times New Roman" w:hAnsi="Times New Roman" w:cs="Times New Roman"/>
+          <w:color w:val="000000"/>
+          <w:sz w:val="22"/>
+          <w:szCs w:val="22"/>
+        </w:rPr>
+        <w:t xml:space="preserve">of </w:t>
+      </w:r>
+      <w:del w:id="124" w:author="Christopher Grady" w:date="2020-09-14T15:50:00Z">
+        <w:r>
+          <w:rPr>
+            <w:rFonts w:ascii="Times New Roman" w:hAnsi="Times New Roman" w:cs="Times New Roman"/>
+            <w:color w:val="000000"/>
+            <w:sz w:val="22"/>
+            <w:szCs w:val="22"/>
+          </w:rPr>
+          <w:delText xml:space="preserve">both </w:delText>
+        </w:r>
+      </w:del>
+      <w:ins w:id="125" w:author="Christopher Grady" w:date="2020-09-14T15:50:00Z">
+        <w:r>
+          <w:rPr>
+            <w:rFonts w:ascii="Times New Roman" w:hAnsi="Times New Roman" w:cs="Times New Roman"/>
+            <w:color w:val="000000"/>
+            <w:sz w:val="22"/>
+            <w:szCs w:val="22"/>
+          </w:rPr>
+          <w:t xml:space="preserve">about </w:t>
+        </w:r>
+      </w:ins>
+      <w:ins w:id="126" w:author="Christopher Grady" w:date="2020-09-14T15:51:00Z">
+        <w:r>
+          <w:rPr>
+            <w:rFonts w:ascii="Times New Roman" w:hAnsi="Times New Roman" w:cs="Times New Roman"/>
+            <w:color w:val="000000"/>
+            <w:sz w:val="22"/>
+            <w:szCs w:val="22"/>
+          </w:rPr>
+          <w:t>12-15</w:t>
+        </w:r>
+      </w:ins>
+      <w:ins w:id="127" w:author="Christopher Grady" w:date="2020-09-14T15:50:00Z">
+        <w:r>
+          <w:rPr>
+            <w:rFonts w:ascii="Times New Roman" w:hAnsi="Times New Roman" w:cs="Times New Roman"/>
+            <w:color w:val="000000"/>
+            <w:sz w:val="22"/>
+            <w:szCs w:val="22"/>
+          </w:rPr>
+          <w:t xml:space="preserve"> </w:t>
+        </w:r>
+      </w:ins>
+      <w:r>
+        <w:rPr>
+          <w:rFonts w:ascii="Times New Roman" w:hAnsi="Times New Roman" w:cs="Times New Roman"/>
+          <w:color w:val="000000"/>
+          <w:sz w:val="22"/>
+          <w:szCs w:val="22"/>
+        </w:rPr>
+        <w:t>farmers and pastoralists</w:t>
+      </w:r>
+      <w:ins w:id="128" w:author="Christopher Grady" w:date="2020-09-14T16:30:00Z">
+        <w:r>
+          <w:rPr>
+            <w:rFonts w:ascii="Times New Roman" w:hAnsi="Times New Roman" w:cs="Times New Roman"/>
+            <w:color w:val="000000"/>
+            <w:sz w:val="22"/>
+            <w:szCs w:val="22"/>
+          </w:rPr>
+          <w:t>, and other members of each community may have learned from th</w:t>
+        </w:r>
+      </w:ins>
+      <w:ins w:id="129" w:author="Christopher Grady" w:date="2020-09-14T16:31:00Z">
+        <w:r>
+          <w:rPr>
+            <w:rFonts w:ascii="Times New Roman" w:hAnsi="Times New Roman" w:cs="Times New Roman"/>
+            <w:color w:val="000000"/>
+            <w:sz w:val="22"/>
+            <w:szCs w:val="22"/>
+          </w:rPr>
+          <w:t>eir</w:t>
+        </w:r>
+      </w:ins>
+      <w:ins w:id="130" w:author="Christopher Grady" w:date="2020-09-14T16:30:00Z">
+        <w:r>
+          <w:rPr>
+            <w:rFonts w:ascii="Times New Roman" w:hAnsi="Times New Roman" w:cs="Times New Roman"/>
+            <w:color w:val="000000"/>
+            <w:sz w:val="22"/>
+            <w:szCs w:val="22"/>
+          </w:rPr>
+          <w:t xml:space="preserve"> example</w:t>
+        </w:r>
+      </w:ins>
+      <w:r>
+        <w:rPr>
+          <w:rFonts w:ascii="Times New Roman" w:hAnsi="Times New Roman" w:cs="Times New Roman"/>
+          <w:color w:val="000000"/>
+          <w:sz w:val="22"/>
+          <w:szCs w:val="22"/>
+        </w:rPr>
+        <w:t xml:space="preserve">. </w:t>
+      </w:r>
+      <w:ins w:id="131" w:author="Christopher Grady" w:date="2020-09-14T15:51:00Z">
+        <w:r>
+          <w:rPr>
+            <w:rFonts w:ascii="Times New Roman" w:hAnsi="Times New Roman" w:cs="Times New Roman"/>
+            <w:color w:val="000000"/>
+            <w:sz w:val="22"/>
+            <w:szCs w:val="22"/>
+          </w:rPr>
+          <w:t xml:space="preserve"> </w:t>
+        </w:r>
+      </w:ins>
+      <w:ins w:id="132" w:author="Christopher Grady" w:date="2020-09-14T17:24:00Z">
+        <w:r>
+          <w:rPr>
+            <w:rFonts w:ascii="Times New Roman" w:hAnsi="Times New Roman" w:cs="Times New Roman"/>
+            <w:color w:val="000000"/>
+            <w:sz w:val="22"/>
+            <w:szCs w:val="22"/>
+          </w:rPr>
+          <w:t xml:space="preserve">Second, </w:t>
+        </w:r>
+      </w:ins>
+      <w:ins w:id="133" w:author="Christopher Grady" w:date="2020-09-14T17:34:00Z">
+        <w:r>
+          <w:rPr>
+            <w:rFonts w:ascii="Times New Roman" w:hAnsi="Times New Roman" w:cs="Times New Roman"/>
+            <w:color w:val="000000"/>
+            <w:sz w:val="22"/>
+            <w:szCs w:val="22"/>
+          </w:rPr>
+          <w:t xml:space="preserve">some </w:t>
+        </w:r>
+      </w:ins>
+      <w:ins w:id="134" w:author="Christopher Grady" w:date="2020-09-14T17:24:00Z">
+        <w:r>
+          <w:rPr>
+            <w:rFonts w:ascii="Times New Roman" w:hAnsi="Times New Roman" w:cs="Times New Roman"/>
+            <w:color w:val="000000"/>
+            <w:sz w:val="22"/>
+            <w:szCs w:val="22"/>
+          </w:rPr>
+          <w:t xml:space="preserve">nonparticipants may have learned about the other side from </w:t>
+        </w:r>
+      </w:ins>
+      <w:ins w:id="135" w:author="Christopher Grady" w:date="2020-09-14T17:38:00Z">
+        <w:r>
+          <w:rPr>
+            <w:rFonts w:ascii="Times New Roman" w:hAnsi="Times New Roman" w:cs="Times New Roman"/>
+            <w:color w:val="000000"/>
+            <w:sz w:val="22"/>
+            <w:szCs w:val="22"/>
+          </w:rPr>
+          <w:t xml:space="preserve">personal </w:t>
+        </w:r>
+      </w:ins>
+      <w:ins w:id="136" w:author="Christopher Grady" w:date="2020-09-14T17:24:00Z">
+        <w:r>
+          <w:rPr>
+            <w:rFonts w:ascii="Times New Roman" w:hAnsi="Times New Roman" w:cs="Times New Roman"/>
+            <w:color w:val="000000"/>
+            <w:sz w:val="22"/>
+            <w:szCs w:val="22"/>
+          </w:rPr>
+          <w:t>interacti</w:t>
+        </w:r>
+      </w:ins>
+      <w:ins w:id="137" w:author="Christopher Grady" w:date="2020-09-14T17:38:00Z">
+        <w:r>
+          <w:rPr>
+            <w:rFonts w:ascii="Times New Roman" w:hAnsi="Times New Roman" w:cs="Times New Roman"/>
+            <w:color w:val="000000"/>
+            <w:sz w:val="22"/>
+            <w:szCs w:val="22"/>
+          </w:rPr>
+          <w:t>ons</w:t>
+        </w:r>
+      </w:ins>
+      <w:ins w:id="138" w:author="Christopher Grady" w:date="2020-09-14T17:24:00Z">
+        <w:r>
+          <w:rPr>
+            <w:rFonts w:ascii="Times New Roman" w:hAnsi="Times New Roman" w:cs="Times New Roman"/>
+            <w:color w:val="000000"/>
+            <w:sz w:val="22"/>
+            <w:szCs w:val="22"/>
+          </w:rPr>
+          <w:t xml:space="preserve"> with participants</w:t>
+        </w:r>
+      </w:ins>
+      <w:ins w:id="139" w:author="Christopher Grady" w:date="2020-09-14T17:27:00Z">
+        <w:r>
+          <w:rPr>
+            <w:rFonts w:ascii="Times New Roman" w:hAnsi="Times New Roman" w:cs="Times New Roman"/>
+            <w:color w:val="000000"/>
+            <w:sz w:val="22"/>
+            <w:szCs w:val="22"/>
+          </w:rPr>
+          <w:t>.</w:t>
+        </w:r>
+      </w:ins>
+      <w:ins w:id="140" w:author="Christopher Grady" w:date="2020-09-14T17:48:00Z">
+        <w:r>
+          <w:rPr>
+            <w:rFonts w:ascii="Times New Roman" w:hAnsi="Times New Roman" w:cs="Times New Roman"/>
+            <w:color w:val="000000"/>
+            <w:sz w:val="22"/>
+            <w:szCs w:val="22"/>
+          </w:rPr>
+          <w:t xml:space="preserve">  Third, </w:t>
+        </w:r>
+      </w:ins>
+      <w:commentRangeStart w:id="141"/>
+      <w:ins w:id="142" w:author="Christopher Grady" w:date="2020-09-14T17:49:00Z">
+        <w:r>
+          <w:rPr>
+            <w:rFonts w:ascii="Times New Roman" w:hAnsi="Times New Roman" w:cs="Times New Roman"/>
+            <w:color w:val="000000"/>
+            <w:sz w:val="22"/>
+            <w:szCs w:val="22"/>
+          </w:rPr>
+          <w:t xml:space="preserve">nonparticipants may have </w:t>
+        </w:r>
+        <w:r>
+          <w:rPr>
+            <w:rFonts w:ascii="Times New Roman" w:hAnsi="Times New Roman" w:cs="Times New Roman"/>
+            <w:color w:val="000000"/>
+            <w:sz w:val="22"/>
+            <w:szCs w:val="22"/>
+          </w:rPr>
+          <w:t xml:space="preserve">benefited from the </w:t>
+        </w:r>
+        <w:r>
+          <w:rPr>
+            <w:rFonts w:ascii="Times New Roman" w:hAnsi="Times New Roman" w:cs="Times New Roman"/>
+            <w:color w:val="000000"/>
+            <w:sz w:val="22"/>
+            <w:szCs w:val="22"/>
+          </w:rPr>
+          <w:t>work</w:t>
+        </w:r>
+        <w:r>
+          <w:rPr>
+            <w:rFonts w:ascii="Times New Roman" w:hAnsi="Times New Roman" w:cs="Times New Roman"/>
+            <w:color w:val="000000"/>
+            <w:sz w:val="22"/>
+            <w:szCs w:val="22"/>
+          </w:rPr>
+          <w:t xml:space="preserve"> of</w:t>
+        </w:r>
+        <w:r>
+          <w:rPr>
+            <w:rFonts w:ascii="Times New Roman" w:hAnsi="Times New Roman" w:cs="Times New Roman"/>
+            <w:color w:val="000000"/>
+            <w:sz w:val="22"/>
+            <w:szCs w:val="22"/>
+          </w:rPr>
+          <w:t xml:space="preserve"> the project committees, which </w:t>
+        </w:r>
+        <w:r>
+          <w:rPr>
+            <w:rFonts w:ascii="Times New Roman" w:hAnsi="Times New Roman" w:cs="Times New Roman"/>
+            <w:color w:val="000000"/>
+            <w:sz w:val="22"/>
+            <w:szCs w:val="22"/>
+          </w:rPr>
+          <w:t>improve</w:t>
+        </w:r>
+        <w:r>
+          <w:rPr>
+            <w:rFonts w:ascii="Times New Roman" w:hAnsi="Times New Roman" w:cs="Times New Roman"/>
+            <w:color w:val="000000"/>
+            <w:sz w:val="22"/>
+            <w:szCs w:val="22"/>
+          </w:rPr>
+          <w:t>d</w:t>
+        </w:r>
+        <w:r>
+          <w:rPr>
+            <w:rFonts w:ascii="Times New Roman" w:hAnsi="Times New Roman" w:cs="Times New Roman"/>
+            <w:color w:val="000000"/>
+            <w:sz w:val="22"/>
+            <w:szCs w:val="22"/>
+          </w:rPr>
+          <w:t xml:space="preserve"> infrastructure</w:t>
+        </w:r>
+        <w:commentRangeEnd w:id="141"/>
         <w:r>
           <w:rPr>
             <w:rStyle w:val="CommentReference"/>
           </w:rPr>
-          <w:commentReference w:id="96"/>
-        </w:r>
-      </w:ins>
-      <w:r>
-        <w:rPr>
-          <w:rFonts w:ascii="Times New Roman" w:hAnsi="Times New Roman" w:cs="Times New Roman"/>
-          <w:sz w:val="22"/>
-          <w:szCs w:val="22"/>
-        </w:rPr>
-        <w:t>this spillover from direct to indirect participants occurred</w:t>
-      </w:r>
-      <w:ins w:id="99" w:author="Christopher Grady" w:date="2020-09-14T17:14:00Z">
-        <w:r>
-          <w:rPr>
-            <w:rFonts w:ascii="Times New Roman" w:hAnsi="Times New Roman" w:cs="Times New Roman"/>
-            <w:sz w:val="22"/>
-            <w:szCs w:val="22"/>
-          </w:rPr>
-          <w:t xml:space="preserve">, but we </w:t>
-        </w:r>
-      </w:ins>
-      <w:ins w:id="100" w:author="Christopher Grady" w:date="2020-09-14T17:15:00Z">
-        <w:r>
-          <w:rPr>
-            <w:rFonts w:ascii="Times New Roman" w:hAnsi="Times New Roman" w:cs="Times New Roman"/>
-            <w:sz w:val="22"/>
-            <w:szCs w:val="22"/>
-          </w:rPr>
-          <w:t xml:space="preserve">speculate that spillover occurred through </w:t>
-        </w:r>
-      </w:ins>
-      <w:ins w:id="101" w:author="Christopher Grady" w:date="2020-09-14T17:31:00Z">
-        <w:r>
-          <w:rPr>
-            <w:rFonts w:ascii="Times New Roman" w:hAnsi="Times New Roman" w:cs="Times New Roman"/>
-            <w:sz w:val="22"/>
-            <w:szCs w:val="22"/>
-          </w:rPr>
-          <w:t>three</w:t>
-        </w:r>
-      </w:ins>
-      <w:ins w:id="102" w:author="Christopher Grady" w:date="2020-09-14T17:15:00Z">
-        <w:r>
-          <w:rPr>
-            <w:rFonts w:ascii="Times New Roman" w:hAnsi="Times New Roman" w:cs="Times New Roman"/>
-            <w:sz w:val="22"/>
-            <w:szCs w:val="22"/>
-          </w:rPr>
-          <w:t xml:space="preserve"> mechanisms.  </w:t>
-        </w:r>
-      </w:ins>
-      <w:del w:id="103" w:author="Christopher Grady" w:date="2020-09-14T17:14:00Z">
-        <w:r>
-          <w:rPr>
-            <w:rFonts w:ascii="Times New Roman" w:hAnsi="Times New Roman" w:cs="Times New Roman"/>
-            <w:sz w:val="22"/>
-            <w:szCs w:val="22"/>
-          </w:rPr>
-          <w:delText xml:space="preserve">. </w:delText>
-        </w:r>
-      </w:del>
-      <w:del w:id="104" w:author="Christopher Grady" w:date="2020-09-14T17:15:00Z">
-        <w:r>
-          <w:rPr>
-            <w:rFonts w:ascii="Times New Roman" w:hAnsi="Times New Roman" w:cs="Times New Roman"/>
-            <w:color w:val="000000"/>
-            <w:sz w:val="22"/>
-            <w:szCs w:val="22"/>
-          </w:rPr>
-          <w:delText xml:space="preserve">Contact </w:delText>
-        </w:r>
-        <w:r>
-          <w:rPr>
-            <w:rFonts w:ascii="Times New Roman" w:hAnsi="Times New Roman" w:cs="Times New Roman"/>
-            <w:color w:val="000000"/>
-            <w:sz w:val="22"/>
-            <w:szCs w:val="22"/>
-          </w:rPr>
-          <w:delText xml:space="preserve">could have helped establish cooperative norms </w:delText>
-        </w:r>
-      </w:del>
-      <w:del w:id="105" w:author="Christopher Grady" w:date="2020-09-14T15:54:00Z">
-        <w:r>
-          <w:rPr>
-            <w:rFonts w:ascii="Times New Roman" w:hAnsi="Times New Roman" w:cs="Times New Roman"/>
-            <w:color w:val="000000"/>
-            <w:sz w:val="22"/>
-            <w:szCs w:val="22"/>
-          </w:rPr>
-          <w:delText>and</w:delText>
-        </w:r>
-      </w:del>
-      <w:del w:id="106" w:author="Christopher Grady" w:date="2020-09-14T17:15:00Z">
-        <w:r>
-          <w:rPr>
-            <w:rFonts w:ascii="Times New Roman" w:hAnsi="Times New Roman" w:cs="Times New Roman"/>
-            <w:color w:val="000000"/>
-            <w:sz w:val="22"/>
-            <w:szCs w:val="22"/>
-          </w:rPr>
-          <w:delText xml:space="preserve"> institutions</w:delText>
-        </w:r>
-        <w:r>
-          <w:rPr>
-            <w:rFonts w:ascii="Times New Roman" w:hAnsi="Times New Roman" w:cs="Times New Roman"/>
-            <w:color w:val="000000"/>
-            <w:sz w:val="22"/>
-            <w:szCs w:val="22"/>
-          </w:rPr>
-          <w:delText xml:space="preserve"> in a</w:delText>
-        </w:r>
-        <w:commentRangeStart w:id="107"/>
-        <w:r>
-          <w:rPr>
-            <w:rFonts w:ascii="Times New Roman" w:hAnsi="Times New Roman" w:cs="Times New Roman"/>
-            <w:color w:val="000000"/>
-            <w:sz w:val="22"/>
-            <w:szCs w:val="22"/>
-          </w:rPr>
-          <w:delText xml:space="preserve"> number of ways</w:delText>
-        </w:r>
-        <w:commentRangeEnd w:id="107"/>
-        <w:r>
-          <w:rPr>
-            <w:rStyle w:val="CommentReference"/>
-          </w:rPr>
-          <w:commentReference w:id="107"/>
-        </w:r>
-        <w:r>
-          <w:rPr>
-            <w:rFonts w:ascii="Times New Roman" w:hAnsi="Times New Roman" w:cs="Times New Roman"/>
-            <w:color w:val="000000"/>
-            <w:sz w:val="22"/>
-            <w:szCs w:val="22"/>
-          </w:rPr>
-          <w:delText xml:space="preserve">. </w:delText>
-        </w:r>
-      </w:del>
-      <w:ins w:id="108" w:author="Christopher Grady" w:date="2020-09-14T15:54:00Z">
-        <w:r>
-          <w:rPr>
-            <w:rFonts w:ascii="Times New Roman" w:hAnsi="Times New Roman" w:cs="Times New Roman"/>
-            <w:color w:val="000000"/>
-            <w:sz w:val="22"/>
-            <w:szCs w:val="22"/>
-          </w:rPr>
-          <w:t xml:space="preserve">First, </w:t>
-        </w:r>
-      </w:ins>
-      <w:ins w:id="109" w:author="Christopher Grady" w:date="2020-09-14T16:32:00Z">
-        <w:r>
-          <w:rPr>
-            <w:rFonts w:ascii="Times New Roman" w:hAnsi="Times New Roman" w:cs="Times New Roman"/>
-            <w:color w:val="000000"/>
-            <w:sz w:val="22"/>
-            <w:szCs w:val="22"/>
-          </w:rPr>
-          <w:t xml:space="preserve">nonparticipant </w:t>
-        </w:r>
-      </w:ins>
-      <w:ins w:id="110" w:author="Christopher Grady" w:date="2020-09-14T16:29:00Z">
-        <w:r>
-          <w:rPr>
-            <w:rFonts w:ascii="Times New Roman" w:hAnsi="Times New Roman" w:cs="Times New Roman"/>
-            <w:color w:val="000000"/>
-            <w:sz w:val="22"/>
-            <w:szCs w:val="22"/>
-          </w:rPr>
-          <w:t>community members</w:t>
-        </w:r>
-      </w:ins>
-      <w:ins w:id="111" w:author="Christopher Grady" w:date="2020-09-14T16:00:00Z">
-        <w:r>
-          <w:rPr>
-            <w:rFonts w:ascii="Times New Roman" w:hAnsi="Times New Roman" w:cs="Times New Roman"/>
-            <w:color w:val="000000"/>
-            <w:sz w:val="22"/>
-            <w:szCs w:val="22"/>
-          </w:rPr>
-          <w:t xml:space="preserve"> </w:t>
-        </w:r>
-        <w:r>
-          <w:rPr>
-            <w:rFonts w:ascii="Times New Roman" w:hAnsi="Times New Roman" w:cs="Times New Roman"/>
-            <w:color w:val="000000"/>
-            <w:sz w:val="22"/>
-            <w:szCs w:val="22"/>
-          </w:rPr>
-          <w:t xml:space="preserve">may have </w:t>
-        </w:r>
-      </w:ins>
-      <w:ins w:id="112" w:author="Christopher Grady" w:date="2020-09-14T16:01:00Z">
-        <w:r>
-          <w:rPr>
-            <w:rFonts w:ascii="Times New Roman" w:hAnsi="Times New Roman" w:cs="Times New Roman"/>
-            <w:color w:val="000000"/>
-            <w:sz w:val="22"/>
-            <w:szCs w:val="22"/>
-          </w:rPr>
-          <w:t xml:space="preserve">observed members of both groups </w:t>
-        </w:r>
-      </w:ins>
-      <w:ins w:id="113" w:author="Christopher Grady" w:date="2020-09-14T16:00:00Z">
-        <w:r>
-          <w:rPr>
-            <w:rFonts w:ascii="Times New Roman" w:hAnsi="Times New Roman" w:cs="Times New Roman"/>
-            <w:color w:val="000000"/>
-            <w:sz w:val="22"/>
-            <w:szCs w:val="22"/>
-          </w:rPr>
-          <w:t>cooperat</w:t>
-        </w:r>
-      </w:ins>
-      <w:ins w:id="114" w:author="Christopher Grady" w:date="2020-09-14T17:16:00Z">
-        <w:r>
-          <w:rPr>
-            <w:rFonts w:ascii="Times New Roman" w:hAnsi="Times New Roman" w:cs="Times New Roman"/>
-            <w:color w:val="000000"/>
-            <w:sz w:val="22"/>
-            <w:szCs w:val="22"/>
-          </w:rPr>
-          <w:t>e</w:t>
-        </w:r>
-      </w:ins>
-      <w:ins w:id="115" w:author="Christopher Grady" w:date="2020-09-14T16:01:00Z">
-        <w:r>
-          <w:rPr>
-            <w:rFonts w:ascii="Times New Roman" w:hAnsi="Times New Roman" w:cs="Times New Roman"/>
-            <w:color w:val="000000"/>
-            <w:sz w:val="22"/>
-            <w:szCs w:val="22"/>
-          </w:rPr>
-          <w:t xml:space="preserve"> </w:t>
-        </w:r>
-      </w:ins>
-      <w:ins w:id="116" w:author="Christopher Grady" w:date="2020-09-14T16:27:00Z">
-        <w:r>
-          <w:rPr>
-            <w:rFonts w:ascii="Times New Roman" w:hAnsi="Times New Roman" w:cs="Times New Roman"/>
-            <w:color w:val="000000"/>
-            <w:sz w:val="22"/>
-            <w:szCs w:val="22"/>
-          </w:rPr>
-          <w:t>to addres</w:t>
-        </w:r>
-      </w:ins>
-      <w:ins w:id="117" w:author="Christopher Grady" w:date="2020-09-14T16:28:00Z">
-        <w:r>
-          <w:rPr>
-            <w:rFonts w:ascii="Times New Roman" w:hAnsi="Times New Roman" w:cs="Times New Roman"/>
-            <w:color w:val="000000"/>
-            <w:sz w:val="22"/>
-            <w:szCs w:val="22"/>
-          </w:rPr>
-          <w:t>s</w:t>
-        </w:r>
-      </w:ins>
-      <w:ins w:id="118" w:author="Christopher Grady" w:date="2020-09-14T17:16:00Z">
-        <w:r>
-          <w:rPr>
-            <w:rFonts w:ascii="Times New Roman" w:hAnsi="Times New Roman" w:cs="Times New Roman"/>
-            <w:color w:val="000000"/>
-            <w:sz w:val="22"/>
-            <w:szCs w:val="22"/>
-          </w:rPr>
-          <w:t xml:space="preserve"> shared</w:t>
-        </w:r>
-      </w:ins>
-      <w:ins w:id="119" w:author="Christopher Grady" w:date="2020-09-14T16:28:00Z">
-        <w:r>
-          <w:rPr>
-            <w:rFonts w:ascii="Times New Roman" w:hAnsi="Times New Roman" w:cs="Times New Roman"/>
-            <w:color w:val="000000"/>
-            <w:sz w:val="22"/>
-            <w:szCs w:val="22"/>
-          </w:rPr>
-          <w:t xml:space="preserve"> issues.</w:t>
-        </w:r>
-      </w:ins>
-      <w:ins w:id="120" w:author="Christopher Grady" w:date="2020-09-14T16:30:00Z">
-        <w:r>
-          <w:rPr>
-            <w:rFonts w:ascii="Times New Roman" w:hAnsi="Times New Roman" w:cs="Times New Roman"/>
-            <w:color w:val="000000"/>
-            <w:sz w:val="22"/>
-            <w:szCs w:val="22"/>
-          </w:rPr>
-          <w:t xml:space="preserve">  </w:t>
-        </w:r>
-      </w:ins>
-      <w:r>
-        <w:rPr>
-          <w:rFonts w:ascii="Times New Roman" w:hAnsi="Times New Roman" w:cs="Times New Roman"/>
-          <w:color w:val="000000"/>
-          <w:sz w:val="22"/>
-          <w:szCs w:val="22"/>
-        </w:rPr>
-        <w:t>The intervention established project committees</w:t>
-      </w:r>
-      <w:del w:id="121" w:author="Christopher Grady" w:date="2020-09-14T16:31:00Z">
-        <w:r>
-          <w:rPr>
-            <w:rFonts w:ascii="Times New Roman" w:hAnsi="Times New Roman" w:cs="Times New Roman"/>
-            <w:color w:val="000000"/>
-            <w:sz w:val="22"/>
-            <w:szCs w:val="22"/>
-          </w:rPr>
-          <w:delText>—informal institutions—</w:delText>
-        </w:r>
-      </w:del>
-      <w:ins w:id="122" w:author="Christopher Grady" w:date="2020-09-14T16:31:00Z">
-        <w:r>
-          <w:rPr>
-            <w:rFonts w:ascii="Times New Roman" w:hAnsi="Times New Roman" w:cs="Times New Roman"/>
-            <w:color w:val="000000"/>
-            <w:sz w:val="22"/>
-            <w:szCs w:val="22"/>
-          </w:rPr>
-          <w:t xml:space="preserve"> </w:t>
-        </w:r>
-      </w:ins>
-      <w:r>
-        <w:rPr>
-          <w:rFonts w:ascii="Times New Roman" w:hAnsi="Times New Roman" w:cs="Times New Roman"/>
-          <w:color w:val="000000"/>
-          <w:sz w:val="22"/>
-          <w:szCs w:val="22"/>
-        </w:rPr>
-        <w:t xml:space="preserve">of </w:t>
-      </w:r>
-      <w:del w:id="123" w:author="Christopher Grady" w:date="2020-09-14T15:50:00Z">
-        <w:r>
-          <w:rPr>
-            <w:rFonts w:ascii="Times New Roman" w:hAnsi="Times New Roman" w:cs="Times New Roman"/>
-            <w:color w:val="000000"/>
-            <w:sz w:val="22"/>
-            <w:szCs w:val="22"/>
-          </w:rPr>
-          <w:delText xml:space="preserve">both </w:delText>
-        </w:r>
-      </w:del>
-      <w:ins w:id="124" w:author="Christopher Grady" w:date="2020-09-14T15:50:00Z">
-        <w:r>
-          <w:rPr>
-            <w:rFonts w:ascii="Times New Roman" w:hAnsi="Times New Roman" w:cs="Times New Roman"/>
-            <w:color w:val="000000"/>
-            <w:sz w:val="22"/>
-            <w:szCs w:val="22"/>
-          </w:rPr>
-          <w:t xml:space="preserve">about </w:t>
-        </w:r>
-      </w:ins>
-      <w:ins w:id="125" w:author="Christopher Grady" w:date="2020-09-14T15:51:00Z">
-        <w:r>
-          <w:rPr>
-            <w:rFonts w:ascii="Times New Roman" w:hAnsi="Times New Roman" w:cs="Times New Roman"/>
-            <w:color w:val="000000"/>
-            <w:sz w:val="22"/>
-            <w:szCs w:val="22"/>
-          </w:rPr>
-          <w:t>12-15</w:t>
-        </w:r>
-      </w:ins>
-      <w:ins w:id="126" w:author="Christopher Grady" w:date="2020-09-14T15:50:00Z">
-        <w:r>
-          <w:rPr>
-            <w:rFonts w:ascii="Times New Roman" w:hAnsi="Times New Roman" w:cs="Times New Roman"/>
-            <w:color w:val="000000"/>
-            <w:sz w:val="22"/>
-            <w:szCs w:val="22"/>
-          </w:rPr>
-          <w:t xml:space="preserve"> </w:t>
-        </w:r>
-      </w:ins>
-      <w:r>
-        <w:rPr>
-          <w:rFonts w:ascii="Times New Roman" w:hAnsi="Times New Roman" w:cs="Times New Roman"/>
-          <w:color w:val="000000"/>
-          <w:sz w:val="22"/>
-          <w:szCs w:val="22"/>
-        </w:rPr>
-        <w:t>farmers and pastoralists</w:t>
-      </w:r>
-      <w:ins w:id="127" w:author="Christopher Grady" w:date="2020-09-14T16:30:00Z">
-        <w:r>
-          <w:rPr>
-            <w:rFonts w:ascii="Times New Roman" w:hAnsi="Times New Roman" w:cs="Times New Roman"/>
-            <w:color w:val="000000"/>
-            <w:sz w:val="22"/>
-            <w:szCs w:val="22"/>
-          </w:rPr>
-          <w:t>, and other members of each community may have learned from th</w:t>
-        </w:r>
-      </w:ins>
-      <w:ins w:id="128" w:author="Christopher Grady" w:date="2020-09-14T16:31:00Z">
-        <w:r>
-          <w:rPr>
-            <w:rFonts w:ascii="Times New Roman" w:hAnsi="Times New Roman" w:cs="Times New Roman"/>
-            <w:color w:val="000000"/>
-            <w:sz w:val="22"/>
-            <w:szCs w:val="22"/>
-          </w:rPr>
-          <w:t>eir</w:t>
-        </w:r>
-      </w:ins>
-      <w:ins w:id="129" w:author="Christopher Grady" w:date="2020-09-14T16:30:00Z">
-        <w:r>
-          <w:rPr>
-            <w:rFonts w:ascii="Times New Roman" w:hAnsi="Times New Roman" w:cs="Times New Roman"/>
-            <w:color w:val="000000"/>
-            <w:sz w:val="22"/>
-            <w:szCs w:val="22"/>
-          </w:rPr>
-          <w:t xml:space="preserve"> example</w:t>
-        </w:r>
-      </w:ins>
-      <w:r>
-        <w:rPr>
-          <w:rFonts w:ascii="Times New Roman" w:hAnsi="Times New Roman" w:cs="Times New Roman"/>
-          <w:color w:val="000000"/>
-          <w:sz w:val="22"/>
-          <w:szCs w:val="22"/>
-        </w:rPr>
-        <w:t xml:space="preserve">. </w:t>
-      </w:r>
-      <w:ins w:id="130" w:author="Christopher Grady" w:date="2020-09-14T15:51:00Z">
-        <w:r>
-          <w:rPr>
-            <w:rFonts w:ascii="Times New Roman" w:hAnsi="Times New Roman" w:cs="Times New Roman"/>
-            <w:color w:val="000000"/>
-            <w:sz w:val="22"/>
-            <w:szCs w:val="22"/>
-          </w:rPr>
-          <w:t xml:space="preserve"> </w:t>
-        </w:r>
-      </w:ins>
-      <w:ins w:id="131" w:author="Christopher Grady" w:date="2020-09-14T17:24:00Z">
-        <w:r>
-          <w:rPr>
-            <w:rFonts w:ascii="Times New Roman" w:hAnsi="Times New Roman" w:cs="Times New Roman"/>
-            <w:color w:val="000000"/>
-            <w:sz w:val="22"/>
-            <w:szCs w:val="22"/>
-          </w:rPr>
-          <w:t>Second,</w:t>
-        </w:r>
-        <w:r>
-          <w:rPr>
-            <w:rFonts w:ascii="Times New Roman" w:hAnsi="Times New Roman" w:cs="Times New Roman"/>
-            <w:color w:val="000000"/>
-            <w:sz w:val="22"/>
-            <w:szCs w:val="22"/>
-          </w:rPr>
-          <w:t xml:space="preserve"> </w:t>
-        </w:r>
-      </w:ins>
-      <w:ins w:id="132" w:author="Christopher Grady" w:date="2020-09-14T17:34:00Z">
-        <w:r>
-          <w:rPr>
-            <w:rFonts w:ascii="Times New Roman" w:hAnsi="Times New Roman" w:cs="Times New Roman"/>
-            <w:color w:val="000000"/>
-            <w:sz w:val="22"/>
-            <w:szCs w:val="22"/>
-          </w:rPr>
-          <w:t xml:space="preserve">some </w:t>
-        </w:r>
-      </w:ins>
-      <w:ins w:id="133" w:author="Christopher Grady" w:date="2020-09-14T17:24:00Z">
-        <w:r>
-          <w:rPr>
-            <w:rFonts w:ascii="Times New Roman" w:hAnsi="Times New Roman" w:cs="Times New Roman"/>
-            <w:color w:val="000000"/>
-            <w:sz w:val="22"/>
-            <w:szCs w:val="22"/>
-          </w:rPr>
-          <w:t xml:space="preserve">nonparticipants may have learned about the other side from </w:t>
-        </w:r>
-      </w:ins>
-      <w:ins w:id="134" w:author="Christopher Grady" w:date="2020-09-14T17:38:00Z">
-        <w:r>
-          <w:rPr>
-            <w:rFonts w:ascii="Times New Roman" w:hAnsi="Times New Roman" w:cs="Times New Roman"/>
-            <w:color w:val="000000"/>
-            <w:sz w:val="22"/>
-            <w:szCs w:val="22"/>
-          </w:rPr>
-          <w:t xml:space="preserve">personal </w:t>
-        </w:r>
-      </w:ins>
-      <w:ins w:id="135" w:author="Christopher Grady" w:date="2020-09-14T17:24:00Z">
-        <w:r>
-          <w:rPr>
-            <w:rFonts w:ascii="Times New Roman" w:hAnsi="Times New Roman" w:cs="Times New Roman"/>
-            <w:color w:val="000000"/>
-            <w:sz w:val="22"/>
-            <w:szCs w:val="22"/>
-          </w:rPr>
-          <w:t>interacti</w:t>
-        </w:r>
-      </w:ins>
-      <w:ins w:id="136" w:author="Christopher Grady" w:date="2020-09-14T17:38:00Z">
-        <w:r>
-          <w:rPr>
-            <w:rFonts w:ascii="Times New Roman" w:hAnsi="Times New Roman" w:cs="Times New Roman"/>
-            <w:color w:val="000000"/>
-            <w:sz w:val="22"/>
-            <w:szCs w:val="22"/>
-          </w:rPr>
-          <w:t>ons</w:t>
-        </w:r>
-      </w:ins>
-      <w:ins w:id="137" w:author="Christopher Grady" w:date="2020-09-14T17:24:00Z">
-        <w:r>
-          <w:rPr>
-            <w:rFonts w:ascii="Times New Roman" w:hAnsi="Times New Roman" w:cs="Times New Roman"/>
-            <w:color w:val="000000"/>
-            <w:sz w:val="22"/>
-            <w:szCs w:val="22"/>
-          </w:rPr>
-          <w:t xml:space="preserve"> with participants</w:t>
-        </w:r>
-      </w:ins>
-      <w:ins w:id="138" w:author="Christopher Grady" w:date="2020-09-14T17:27:00Z">
-        <w:r>
-          <w:rPr>
-            <w:rFonts w:ascii="Times New Roman" w:hAnsi="Times New Roman" w:cs="Times New Roman"/>
-            <w:color w:val="000000"/>
-            <w:sz w:val="22"/>
-            <w:szCs w:val="22"/>
-          </w:rPr>
-          <w:t>.</w:t>
-        </w:r>
-      </w:ins>
-      <w:ins w:id="139" w:author="Christopher Grady" w:date="2020-09-14T17:48:00Z">
-        <w:r>
-          <w:rPr>
-            <w:rFonts w:ascii="Times New Roman" w:hAnsi="Times New Roman" w:cs="Times New Roman"/>
-            <w:color w:val="000000"/>
-            <w:sz w:val="22"/>
-            <w:szCs w:val="22"/>
-          </w:rPr>
-          <w:t xml:space="preserve">  Third, </w:t>
-        </w:r>
-      </w:ins>
-      <w:commentRangeStart w:id="140"/>
-      <w:ins w:id="141" w:author="Christopher Grady" w:date="2020-09-14T17:49:00Z">
-        <w:r>
-          <w:rPr>
-            <w:rFonts w:ascii="Times New Roman" w:hAnsi="Times New Roman" w:cs="Times New Roman"/>
-            <w:color w:val="000000"/>
-            <w:sz w:val="22"/>
-            <w:szCs w:val="22"/>
-          </w:rPr>
-          <w:t xml:space="preserve">nonparticipants may have </w:t>
-        </w:r>
-        <w:r>
-          <w:rPr>
-            <w:rFonts w:ascii="Times New Roman" w:hAnsi="Times New Roman" w:cs="Times New Roman"/>
-            <w:color w:val="000000"/>
-            <w:sz w:val="22"/>
-            <w:szCs w:val="22"/>
-          </w:rPr>
-          <w:t xml:space="preserve">benefited from the </w:t>
-        </w:r>
-        <w:r>
-          <w:rPr>
-            <w:rFonts w:ascii="Times New Roman" w:hAnsi="Times New Roman" w:cs="Times New Roman"/>
-            <w:color w:val="000000"/>
-            <w:sz w:val="22"/>
-            <w:szCs w:val="22"/>
-          </w:rPr>
-          <w:t>work</w:t>
-        </w:r>
-        <w:r>
-          <w:rPr>
-            <w:rFonts w:ascii="Times New Roman" w:hAnsi="Times New Roman" w:cs="Times New Roman"/>
-            <w:color w:val="000000"/>
-            <w:sz w:val="22"/>
-            <w:szCs w:val="22"/>
-          </w:rPr>
-          <w:t xml:space="preserve"> </w:t>
-        </w:r>
-        <w:r>
-          <w:rPr>
-            <w:rFonts w:ascii="Times New Roman" w:hAnsi="Times New Roman" w:cs="Times New Roman"/>
-            <w:color w:val="000000"/>
-            <w:sz w:val="22"/>
-            <w:szCs w:val="22"/>
-          </w:rPr>
-          <w:t>of</w:t>
-        </w:r>
-        <w:r>
-          <w:rPr>
-            <w:rFonts w:ascii="Times New Roman" w:hAnsi="Times New Roman" w:cs="Times New Roman"/>
-            <w:color w:val="000000"/>
-            <w:sz w:val="22"/>
-            <w:szCs w:val="22"/>
-          </w:rPr>
-          <w:t xml:space="preserve"> the project committees, which </w:t>
-        </w:r>
-        <w:r>
-          <w:rPr>
-            <w:rFonts w:ascii="Times New Roman" w:hAnsi="Times New Roman" w:cs="Times New Roman"/>
-            <w:color w:val="000000"/>
-            <w:sz w:val="22"/>
-            <w:szCs w:val="22"/>
-          </w:rPr>
-          <w:t>improve</w:t>
-        </w:r>
-        <w:r>
-          <w:rPr>
-            <w:rFonts w:ascii="Times New Roman" w:hAnsi="Times New Roman" w:cs="Times New Roman"/>
-            <w:color w:val="000000"/>
-            <w:sz w:val="22"/>
-            <w:szCs w:val="22"/>
-          </w:rPr>
-          <w:t>d</w:t>
-        </w:r>
-        <w:r>
-          <w:rPr>
-            <w:rFonts w:ascii="Times New Roman" w:hAnsi="Times New Roman" w:cs="Times New Roman"/>
-            <w:color w:val="000000"/>
-            <w:sz w:val="22"/>
-            <w:szCs w:val="22"/>
-          </w:rPr>
-          <w:t xml:space="preserve"> infrastructure</w:t>
-        </w:r>
-        <w:commentRangeEnd w:id="140"/>
-        <w:r>
-          <w:rPr>
-            <w:rStyle w:val="CommentReference"/>
-          </w:rPr>
-          <w:commentReference w:id="140"/>
-        </w:r>
-        <w:r>
-          <w:rPr>
-            <w:rFonts w:ascii="Times New Roman" w:hAnsi="Times New Roman" w:cs="Times New Roman"/>
-            <w:color w:val="000000"/>
-            <w:sz w:val="22"/>
-            <w:szCs w:val="22"/>
-          </w:rPr>
-          <w:t xml:space="preserve"> in the communities</w:t>
-        </w:r>
-        <w:r>
-          <w:rPr>
-            <w:rFonts w:ascii="Times New Roman" w:hAnsi="Times New Roman" w:cs="Times New Roman"/>
-            <w:color w:val="000000"/>
-            <w:sz w:val="22"/>
-            <w:szCs w:val="22"/>
-          </w:rPr>
-          <w:t>.  The new infrastructure could have reduced resource-based drivers of conflict.</w:t>
+          <w:commentReference w:id="141"/>
+        </w:r>
+        <w:r>
+          <w:rPr>
+            <w:rFonts w:ascii="Times New Roman" w:hAnsi="Times New Roman" w:cs="Times New Roman"/>
+            <w:color w:val="000000"/>
+            <w:sz w:val="22"/>
+            <w:szCs w:val="22"/>
+          </w:rPr>
+          <w:t xml:space="preserve"> in the communities.  The new infrastructure could have reduced resource-based drivers of conflict.</w:t>
         </w:r>
       </w:ins>
     </w:p>
@@ -2289,7 +2167,7 @@
         <w:autoSpaceDN w:val="0"/>
         <w:adjustRightInd w:val="0"/>
         <w:rPr>
-          <w:ins w:id="142" w:author="Christopher Grady" w:date="2020-09-14T17:48:00Z"/>
+          <w:ins w:id="143" w:author="Christopher Grady" w:date="2020-09-14T17:48:00Z"/>
           <w:rFonts w:ascii="Times New Roman" w:hAnsi="Times New Roman" w:cs="Times New Roman"/>
           <w:color w:val="000000"/>
           <w:sz w:val="22"/>
@@ -2309,7 +2187,7 @@
           <w:szCs w:val="22"/>
         </w:rPr>
       </w:pPr>
-      <w:ins w:id="143" w:author="Christopher Grady" w:date="2020-09-14T17:48:00Z">
+      <w:ins w:id="144" w:author="Christopher Grady" w:date="2020-09-14T17:48:00Z">
         <w:r>
           <w:rPr>
             <w:rFonts w:ascii="Times New Roman" w:hAnsi="Times New Roman" w:cs="Times New Roman"/>
@@ -2320,7 +2198,7 @@
           <w:t>Lastly</w:t>
         </w:r>
       </w:ins>
-      <w:ins w:id="144" w:author="Christopher Grady" w:date="2020-09-14T17:38:00Z">
+      <w:ins w:id="145" w:author="Christopher Grady" w:date="2020-09-14T17:38:00Z">
         <w:r>
           <w:rPr>
             <w:rFonts w:ascii="Times New Roman" w:hAnsi="Times New Roman" w:cs="Times New Roman"/>
@@ -2331,7 +2209,7 @@
           <w:t xml:space="preserve">, </w:t>
         </w:r>
       </w:ins>
-      <w:ins w:id="145" w:author="Christopher Grady" w:date="2020-09-14T17:50:00Z">
+      <w:ins w:id="146" w:author="Christopher Grady" w:date="2020-09-14T17:50:00Z">
         <w:r>
           <w:rPr>
             <w:rFonts w:ascii="Times New Roman" w:hAnsi="Times New Roman" w:cs="Times New Roman"/>
@@ -2342,7 +2220,7 @@
           <w:t>and</w:t>
         </w:r>
       </w:ins>
-      <w:ins w:id="146" w:author="Christopher Grady" w:date="2020-09-14T18:00:00Z">
+      <w:ins w:id="147" w:author="Christopher Grady" w:date="2020-09-14T18:00:00Z">
         <w:r>
           <w:rPr>
             <w:rFonts w:ascii="Times New Roman" w:hAnsi="Times New Roman" w:cs="Times New Roman"/>
@@ -2353,7 +2231,7 @@
           <w:t xml:space="preserve">, we think, </w:t>
         </w:r>
       </w:ins>
-      <w:ins w:id="147" w:author="Christopher Grady" w:date="2020-09-14T17:50:00Z">
+      <w:ins w:id="148" w:author="Christopher Grady" w:date="2020-09-14T17:50:00Z">
         <w:r>
           <w:rPr>
             <w:rFonts w:ascii="Times New Roman" w:hAnsi="Times New Roman" w:cs="Times New Roman"/>
@@ -2364,7 +2242,7 @@
           <w:t xml:space="preserve">most importantly, </w:t>
         </w:r>
       </w:ins>
-      <w:ins w:id="148" w:author="Christopher Grady" w:date="2020-09-14T18:10:00Z">
+      <w:ins w:id="149" w:author="Christopher Grady" w:date="2020-09-14T18:10:00Z">
         <w:r>
           <w:rPr>
             <w:rFonts w:ascii="Times New Roman" w:hAnsi="Times New Roman" w:cs="Times New Roman"/>
@@ -2375,7 +2253,7 @@
           <w:t xml:space="preserve">the intervention may have caused </w:t>
         </w:r>
       </w:ins>
-      <w:ins w:id="149" w:author="Christopher Grady" w:date="2020-09-14T17:38:00Z">
+      <w:ins w:id="150" w:author="Christopher Grady" w:date="2020-09-14T17:38:00Z">
         <w:r>
           <w:rPr>
             <w:rFonts w:ascii="Times New Roman" w:hAnsi="Times New Roman" w:cs="Times New Roman"/>
@@ -2386,7 +2264,7 @@
           <w:t xml:space="preserve">knowledge and norms </w:t>
         </w:r>
       </w:ins>
-      <w:ins w:id="150" w:author="Christopher Grady" w:date="2020-09-14T17:39:00Z">
+      <w:ins w:id="151" w:author="Christopher Grady" w:date="2020-09-14T17:39:00Z">
         <w:r>
           <w:rPr>
             <w:rFonts w:ascii="Times New Roman" w:hAnsi="Times New Roman" w:cs="Times New Roman"/>
@@ -2397,7 +2275,7 @@
           <w:t>of</w:t>
         </w:r>
       </w:ins>
-      <w:ins w:id="151" w:author="Christopher Grady" w:date="2020-09-14T18:05:00Z">
+      <w:ins w:id="152" w:author="Christopher Grady" w:date="2020-09-14T18:05:00Z">
         <w:r>
           <w:rPr>
             <w:rFonts w:ascii="Times New Roman" w:hAnsi="Times New Roman" w:cs="Times New Roman"/>
@@ -2408,7 +2286,7 @@
           <w:t xml:space="preserve"> cooperation</w:t>
         </w:r>
       </w:ins>
-      <w:ins w:id="152" w:author="Christopher Grady" w:date="2020-09-14T17:39:00Z">
+      <w:ins w:id="153" w:author="Christopher Grady" w:date="2020-09-14T17:39:00Z">
         <w:r>
           <w:rPr>
             <w:rFonts w:ascii="Times New Roman" w:hAnsi="Times New Roman" w:cs="Times New Roman"/>
@@ -2419,7 +2297,7 @@
           <w:t xml:space="preserve"> </w:t>
         </w:r>
       </w:ins>
-      <w:ins w:id="153" w:author="Christopher Grady" w:date="2020-09-14T18:10:00Z">
+      <w:ins w:id="154" w:author="Christopher Grady" w:date="2020-09-14T18:10:00Z">
         <w:r>
           <w:rPr>
             <w:rFonts w:ascii="Times New Roman" w:hAnsi="Times New Roman" w:cs="Times New Roman"/>
@@ -2430,7 +2308,7 @@
           <w:t>to</w:t>
         </w:r>
       </w:ins>
-      <w:ins w:id="154" w:author="Christopher Grady" w:date="2020-09-14T17:39:00Z">
+      <w:ins w:id="155" w:author="Christopher Grady" w:date="2020-09-14T17:39:00Z">
         <w:r>
           <w:rPr>
             <w:rFonts w:ascii="Times New Roman" w:hAnsi="Times New Roman" w:cs="Times New Roman"/>
@@ -2441,7 +2319,7 @@
           <w:t xml:space="preserve"> diffuse through each community.</w:t>
         </w:r>
       </w:ins>
-      <w:ins w:id="155" w:author="Christopher Grady" w:date="2020-09-14T17:49:00Z">
+      <w:ins w:id="156" w:author="Christopher Grady" w:date="2020-09-14T17:49:00Z">
         <w:r>
           <w:rPr>
             <w:rFonts w:ascii="Times New Roman" w:hAnsi="Times New Roman" w:cs="Times New Roman"/>
@@ -2452,7 +2330,7 @@
           <w:t xml:space="preserve">  </w:t>
         </w:r>
       </w:ins>
-      <w:del w:id="156" w:author="Christopher Grady" w:date="2020-09-14T15:51:00Z">
+      <w:del w:id="157" w:author="Christopher Grady" w:date="2020-09-14T15:51:00Z">
         <w:r>
           <w:rPr>
             <w:rFonts w:ascii="Times New Roman" w:hAnsi="Times New Roman" w:cs="Times New Roman"/>
@@ -2472,7 +2350,7 @@
           <w:delText xml:space="preserve">. </w:delText>
         </w:r>
       </w:del>
-      <w:del w:id="157" w:author="Christopher Grady" w:date="2020-09-14T16:30:00Z">
+      <w:del w:id="158" w:author="Christopher Grady" w:date="2020-09-14T16:30:00Z">
         <w:r>
           <w:rPr>
             <w:rFonts w:ascii="Times New Roman" w:hAnsi="Times New Roman" w:cs="Times New Roman"/>
@@ -2483,7 +2361,7 @@
           <w:delText>T</w:delText>
         </w:r>
       </w:del>
-      <w:del w:id="158" w:author="Christopher Grady" w:date="2020-09-14T16:31:00Z">
+      <w:del w:id="159" w:author="Christopher Grady" w:date="2020-09-14T16:31:00Z">
         <w:r>
           <w:rPr>
             <w:rFonts w:ascii="Times New Roman" w:hAnsi="Times New Roman" w:cs="Times New Roman"/>
@@ -2502,7 +2380,7 @@
           </w:rPr>
           <w:delText xml:space="preserve">may have </w:delText>
         </w:r>
-        <w:commentRangeStart w:id="159"/>
+        <w:commentRangeStart w:id="160"/>
         <w:r>
           <w:rPr>
             <w:rFonts w:ascii="Times New Roman" w:hAnsi="Times New Roman" w:cs="Times New Roman"/>
@@ -2522,7 +2400,7 @@
           <w:delText xml:space="preserve">. The rest of the </w:delText>
         </w:r>
       </w:del>
-      <w:del w:id="160" w:author="Christopher Grady" w:date="2020-09-14T16:32:00Z">
+      <w:del w:id="161" w:author="Christopher Grady" w:date="2020-09-14T16:32:00Z">
         <w:r>
           <w:rPr>
             <w:rFonts w:ascii="Times New Roman" w:hAnsi="Times New Roman" w:cs="Times New Roman"/>
@@ -2533,7 +2411,7 @@
           <w:delText xml:space="preserve">community </w:delText>
         </w:r>
       </w:del>
-      <w:del w:id="161" w:author="Christopher Grady" w:date="2020-09-14T17:36:00Z">
+      <w:del w:id="162" w:author="Christopher Grady" w:date="2020-09-14T17:36:00Z">
         <w:r>
           <w:rPr>
             <w:rFonts w:ascii="Times New Roman" w:hAnsi="Times New Roman" w:cs="Times New Roman"/>
@@ -2544,7 +2422,7 @@
           <w:delText>may have</w:delText>
         </w:r>
       </w:del>
-      <w:del w:id="162" w:author="Christopher Grady" w:date="2020-09-14T17:16:00Z">
+      <w:del w:id="163" w:author="Christopher Grady" w:date="2020-09-14T17:16:00Z">
         <w:r>
           <w:rPr>
             <w:rFonts w:ascii="Times New Roman" w:hAnsi="Times New Roman" w:cs="Times New Roman"/>
@@ -2555,7 +2433,7 @@
           <w:delText xml:space="preserve"> also </w:delText>
         </w:r>
       </w:del>
-      <w:del w:id="163" w:author="Christopher Grady" w:date="2020-09-14T17:36:00Z">
+      <w:del w:id="164" w:author="Christopher Grady" w:date="2020-09-14T17:36:00Z">
         <w:r>
           <w:rPr>
             <w:rFonts w:ascii="Times New Roman" w:hAnsi="Times New Roman" w:cs="Times New Roman"/>
@@ -2566,7 +2444,7 @@
           <w:delText xml:space="preserve">benefited from the </w:delText>
         </w:r>
       </w:del>
-      <w:del w:id="164" w:author="Christopher Grady" w:date="2020-09-14T16:33:00Z">
+      <w:del w:id="165" w:author="Christopher Grady" w:date="2020-09-14T16:33:00Z">
         <w:r>
           <w:rPr>
             <w:rFonts w:ascii="Times New Roman" w:hAnsi="Times New Roman" w:cs="Times New Roman"/>
@@ -2577,7 +2455,7 @@
           <w:delText xml:space="preserve">results </w:delText>
         </w:r>
       </w:del>
-      <w:del w:id="165" w:author="Christopher Grady" w:date="2020-09-14T17:36:00Z">
+      <w:del w:id="166" w:author="Christopher Grady" w:date="2020-09-14T17:36:00Z">
         <w:r>
           <w:rPr>
             <w:rFonts w:ascii="Times New Roman" w:hAnsi="Times New Roman" w:cs="Times New Roman"/>
@@ -2597,7 +2475,7 @@
           <w:delText xml:space="preserve"> the project committees, which </w:delText>
         </w:r>
       </w:del>
-      <w:del w:id="166" w:author="Christopher Grady" w:date="2020-09-14T16:32:00Z">
+      <w:del w:id="167" w:author="Christopher Grady" w:date="2020-09-14T16:32:00Z">
         <w:r>
           <w:rPr>
             <w:rFonts w:ascii="Times New Roman" w:hAnsi="Times New Roman" w:cs="Times New Roman"/>
@@ -2617,7 +2495,7 @@
           <w:delText xml:space="preserve"> </w:delText>
         </w:r>
       </w:del>
-      <w:del w:id="167" w:author="Christopher Grady" w:date="2020-09-14T17:36:00Z">
+      <w:del w:id="168" w:author="Christopher Grady" w:date="2020-09-14T17:36:00Z">
         <w:r>
           <w:rPr>
             <w:rFonts w:ascii="Times New Roman" w:hAnsi="Times New Roman" w:cs="Times New Roman"/>
@@ -2628,7 +2506,7 @@
           <w:delText>improve</w:delText>
         </w:r>
       </w:del>
-      <w:del w:id="168" w:author="Christopher Grady" w:date="2020-09-14T16:32:00Z">
+      <w:del w:id="169" w:author="Christopher Grady" w:date="2020-09-14T16:32:00Z">
         <w:r>
           <w:rPr>
             <w:rFonts w:ascii="Times New Roman" w:hAnsi="Times New Roman" w:cs="Times New Roman"/>
@@ -2639,7 +2517,7 @@
           <w:delText>d</w:delText>
         </w:r>
       </w:del>
-      <w:del w:id="169" w:author="Christopher Grady" w:date="2020-09-14T17:36:00Z">
+      <w:del w:id="170" w:author="Christopher Grady" w:date="2020-09-14T17:36:00Z">
         <w:r>
           <w:rPr>
             <w:rFonts w:ascii="Times New Roman" w:hAnsi="Times New Roman" w:cs="Times New Roman"/>
@@ -2649,12 +2527,12 @@
           </w:rPr>
           <w:delText xml:space="preserve"> infrastructure</w:delText>
         </w:r>
-        <w:commentRangeEnd w:id="159"/>
+        <w:commentRangeEnd w:id="160"/>
         <w:r>
           <w:rPr>
             <w:rStyle w:val="CommentReference"/>
           </w:rPr>
-          <w:commentReference w:id="159"/>
+          <w:commentReference w:id="160"/>
         </w:r>
         <w:r>
           <w:rPr>
@@ -2666,7 +2544,7 @@
           <w:delText>.</w:delText>
         </w:r>
       </w:del>
-      <w:del w:id="170" w:author="Christopher Grady" w:date="2020-09-14T17:19:00Z">
+      <w:del w:id="171" w:author="Christopher Grady" w:date="2020-09-14T17:19:00Z">
         <w:r>
           <w:rPr>
             <w:rFonts w:ascii="Times New Roman" w:hAnsi="Times New Roman" w:cs="Times New Roman"/>
@@ -2686,7 +2564,7 @@
           <w:delText xml:space="preserve"> </w:delText>
         </w:r>
       </w:del>
-      <w:del w:id="171" w:author="Christopher Grady" w:date="2020-09-14T17:07:00Z">
+      <w:del w:id="172" w:author="Christopher Grady" w:date="2020-09-14T17:07:00Z">
         <w:r>
           <w:rPr>
             <w:rFonts w:ascii="Times New Roman" w:hAnsi="Times New Roman" w:cs="Times New Roman"/>
@@ -2697,7 +2575,7 @@
           <w:delText>Both of these</w:delText>
         </w:r>
       </w:del>
-      <w:del w:id="172" w:author="Christopher Grady" w:date="2020-09-14T17:16:00Z">
+      <w:del w:id="173" w:author="Christopher Grady" w:date="2020-09-14T17:16:00Z">
         <w:r>
           <w:rPr>
             <w:rFonts w:ascii="Times New Roman" w:hAnsi="Times New Roman" w:cs="Times New Roman"/>
@@ -2762,7 +2640,7 @@
           <w:delText>should interact.</w:delText>
         </w:r>
       </w:del>
-      <w:del w:id="173" w:author="Christopher Grady" w:date="2020-09-14T17:19:00Z">
+      <w:del w:id="174" w:author="Christopher Grady" w:date="2020-09-14T17:19:00Z">
         <w:r>
           <w:rPr>
             <w:rFonts w:ascii="Times New Roman" w:hAnsi="Times New Roman" w:cs="Times New Roman"/>
@@ -2782,7 +2660,7 @@
         </w:rPr>
         <w:t>The project committees, improved conflict resolution structures</w:t>
       </w:r>
-      <w:ins w:id="174" w:author="Christopher Grady" w:date="2020-09-14T17:50:00Z">
+      <w:ins w:id="175" w:author="Christopher Grady" w:date="2020-09-14T17:50:00Z">
         <w:r>
           <w:rPr>
             <w:rFonts w:ascii="Times New Roman" w:hAnsi="Times New Roman" w:cs="Times New Roman"/>
@@ -2802,7 +2680,7 @@
         </w:rPr>
         <w:t xml:space="preserve"> and dialogue forums—all forms of informal institutions</w:t>
       </w:r>
-      <w:ins w:id="175" w:author="Christopher Grady" w:date="2020-09-14T17:50:00Z">
+      <w:ins w:id="176" w:author="Christopher Grady" w:date="2020-09-14T17:50:00Z">
         <w:r>
           <w:rPr>
             <w:rFonts w:ascii="Times New Roman" w:hAnsi="Times New Roman" w:cs="Times New Roman"/>
@@ -2813,7 +2691,7 @@
           <w:t>—</w:t>
         </w:r>
       </w:ins>
-      <w:del w:id="176" w:author="Christopher Grady" w:date="2020-09-14T17:50:00Z">
+      <w:del w:id="177" w:author="Christopher Grady" w:date="2020-09-14T17:50:00Z">
         <w:r>
           <w:rPr>
             <w:rFonts w:ascii="Times New Roman" w:hAnsi="Times New Roman" w:cs="Times New Roman"/>
@@ -2833,7 +2711,7 @@
         </w:rPr>
         <w:t xml:space="preserve"> gave community members opportunities for</w:t>
       </w:r>
-      <w:ins w:id="177" w:author="Christopher Grady" w:date="2020-09-14T18:07:00Z">
+      <w:ins w:id="178" w:author="Christopher Grady" w:date="2020-09-14T18:07:00Z">
         <w:r>
           <w:rPr>
             <w:rFonts w:ascii="Times New Roman" w:hAnsi="Times New Roman" w:cs="Times New Roman"/>
@@ -2853,7 +2731,7 @@
         </w:rPr>
         <w:t xml:space="preserve"> interaction and </w:t>
       </w:r>
-      <w:del w:id="178" w:author="Christopher Grady" w:date="2020-09-14T18:06:00Z">
+      <w:del w:id="179" w:author="Christopher Grady" w:date="2020-09-14T18:06:00Z">
         <w:r>
           <w:rPr>
             <w:rFonts w:ascii="Times New Roman" w:hAnsi="Times New Roman" w:cs="Times New Roman"/>
@@ -2873,7 +2751,7 @@
         </w:rPr>
         <w:t>learn</w:t>
       </w:r>
-      <w:ins w:id="179" w:author="Christopher Grady" w:date="2020-09-14T18:06:00Z">
+      <w:ins w:id="180" w:author="Christopher Grady" w:date="2020-09-14T18:06:00Z">
         <w:r>
           <w:rPr>
             <w:rFonts w:ascii="Times New Roman" w:hAnsi="Times New Roman" w:cs="Times New Roman"/>
@@ -2884,7 +2762,7 @@
           <w:t>ing</w:t>
         </w:r>
       </w:ins>
-      <w:del w:id="180" w:author="Christopher Grady" w:date="2020-09-14T18:06:00Z">
+      <w:del w:id="181" w:author="Christopher Grady" w:date="2020-09-14T18:06:00Z">
         <w:r>
           <w:rPr>
             <w:rFonts w:ascii="Times New Roman" w:hAnsi="Times New Roman" w:cs="Times New Roman"/>
@@ -2904,18 +2782,40 @@
         </w:rPr>
         <w:t>.</w:t>
       </w:r>
-      <w:ins w:id="181" w:author="Christopher Grady" w:date="2020-09-14T18:08:00Z">
-        <w:r>
-          <w:rPr>
-            <w:rFonts w:ascii="Times New Roman" w:hAnsi="Times New Roman" w:cs="Times New Roman"/>
-            <w:color w:val="000000"/>
-            <w:sz w:val="22"/>
-            <w:szCs w:val="22"/>
-          </w:rPr>
-          <w:t xml:space="preserve">  Our fieldwork suggests that </w:t>
-        </w:r>
-      </w:ins>
-      <w:ins w:id="182" w:author="Christopher Grady" w:date="2020-09-14T18:06:00Z">
+      <w:ins w:id="182" w:author="Christopher Grady" w:date="2020-09-14T18:08:00Z">
+        <w:r>
+          <w:rPr>
+            <w:rFonts w:ascii="Times New Roman" w:hAnsi="Times New Roman" w:cs="Times New Roman"/>
+            <w:color w:val="000000"/>
+            <w:sz w:val="22"/>
+            <w:szCs w:val="22"/>
+          </w:rPr>
+          <w:t xml:space="preserve">  Our fieldwork suggests that</w:t>
+        </w:r>
+      </w:ins>
+      <w:ins w:id="183" w:author="Christopher Grady" w:date="2020-09-15T11:25:00Z">
+        <w:r>
+          <w:rPr>
+            <w:rFonts w:ascii="Times New Roman" w:hAnsi="Times New Roman" w:cs="Times New Roman"/>
+            <w:color w:val="000000"/>
+            <w:sz w:val="22"/>
+            <w:szCs w:val="22"/>
+          </w:rPr>
+          <w:t xml:space="preserve"> communities</w:t>
+        </w:r>
+      </w:ins>
+      <w:ins w:id="184" w:author="Christopher Grady" w:date="2020-09-14T18:08:00Z">
+        <w:r>
+          <w:rPr>
+            <w:rFonts w:ascii="Times New Roman" w:hAnsi="Times New Roman" w:cs="Times New Roman"/>
+            <w:color w:val="000000"/>
+            <w:sz w:val="22"/>
+            <w:szCs w:val="22"/>
+          </w:rPr>
+          <w:t xml:space="preserve"> </w:t>
+        </w:r>
+      </w:ins>
+      <w:ins w:id="185" w:author="Christopher Grady" w:date="2020-09-14T18:06:00Z">
         <w:r>
           <w:rPr>
             <w:rFonts w:ascii="Times New Roman" w:hAnsi="Times New Roman" w:cs="Times New Roman"/>
@@ -2926,18 +2826,38 @@
           <w:t xml:space="preserve">learning </w:t>
         </w:r>
       </w:ins>
-      <w:ins w:id="183" w:author="Christopher Grady" w:date="2020-09-14T18:08:00Z">
-        <w:r>
-          <w:rPr>
-            <w:rFonts w:ascii="Times New Roman" w:hAnsi="Times New Roman" w:cs="Times New Roman"/>
-            <w:color w:val="000000"/>
-            <w:sz w:val="22"/>
-            <w:szCs w:val="22"/>
-          </w:rPr>
-          <w:t xml:space="preserve">about the other side assisted </w:t>
-        </w:r>
-      </w:ins>
-      <w:del w:id="184" w:author="Christopher Grady" w:date="2020-09-14T18:06:00Z">
+      <w:ins w:id="186" w:author="Christopher Grady" w:date="2020-09-14T18:08:00Z">
+        <w:r>
+          <w:rPr>
+            <w:rFonts w:ascii="Times New Roman" w:hAnsi="Times New Roman" w:cs="Times New Roman"/>
+            <w:color w:val="000000"/>
+            <w:sz w:val="22"/>
+            <w:szCs w:val="22"/>
+          </w:rPr>
+          <w:t>about the other side assisted</w:t>
+        </w:r>
+      </w:ins>
+      <w:ins w:id="187" w:author="Christopher Grady" w:date="2020-09-15T11:24:00Z">
+        <w:r>
+          <w:rPr>
+            <w:rFonts w:ascii="Times New Roman" w:hAnsi="Times New Roman" w:cs="Times New Roman"/>
+            <w:color w:val="000000"/>
+            <w:sz w:val="22"/>
+            <w:szCs w:val="22"/>
+          </w:rPr>
+          <w:t xml:space="preserve"> </w:t>
+        </w:r>
+      </w:ins>
+      <w:del w:id="188" w:author="Christopher Grady" w:date="2020-09-15T11:24:00Z">
+        <w:r>
+          <w:rPr>
+            <w:rFonts w:ascii="Times New Roman" w:hAnsi="Times New Roman" w:cs="Times New Roman"/>
+            <w:color w:val="000000"/>
+            <w:sz w:val="22"/>
+            <w:szCs w:val="22"/>
+          </w:rPr>
+          <w:delText xml:space="preserve"> For example, </w:delText>
+        </w:r>
         <w:r>
           <w:rPr>
             <w:rFonts w:ascii="Times New Roman" w:hAnsi="Times New Roman" w:cs="Times New Roman"/>
@@ -2948,28 +2868,6 @@
           <w:delText xml:space="preserve"> </w:delText>
         </w:r>
       </w:del>
-      <w:del w:id="185" w:author="Christopher Grady" w:date="2020-09-14T18:08:00Z">
-        <w:r>
-          <w:rPr>
-            <w:rFonts w:ascii="Times New Roman" w:hAnsi="Times New Roman" w:cs="Times New Roman"/>
-            <w:color w:val="000000"/>
-            <w:sz w:val="22"/>
-            <w:szCs w:val="22"/>
-          </w:rPr>
-          <w:delText xml:space="preserve">For example, </w:delText>
-        </w:r>
-      </w:del>
-      <w:del w:id="186" w:author="Christopher Grady" w:date="2020-09-14T17:50:00Z">
-        <w:r>
-          <w:rPr>
-            <w:rFonts w:ascii="Times New Roman" w:hAnsi="Times New Roman" w:cs="Times New Roman"/>
-            <w:color w:val="000000"/>
-            <w:sz w:val="22"/>
-            <w:szCs w:val="22"/>
-          </w:rPr>
-          <w:delText xml:space="preserve"> </w:delText>
-        </w:r>
-      </w:del>
       <w:r>
         <w:rPr>
           <w:rFonts w:ascii="Times New Roman" w:hAnsi="Times New Roman" w:cs="Times New Roman"/>
@@ -2988,7 +2886,7 @@
         </w:rPr>
         <w:t xml:space="preserve">armer and pastoralist leaders </w:t>
       </w:r>
-      <w:del w:id="187" w:author="Christopher Grady" w:date="2020-09-14T18:08:00Z">
+      <w:del w:id="189" w:author="Christopher Grady" w:date="2020-09-14T18:08:00Z">
         <w:r>
           <w:rPr>
             <w:rFonts w:ascii="Times New Roman" w:hAnsi="Times New Roman" w:cs="Times New Roman"/>
@@ -2999,7 +2897,7 @@
           <w:delText>would work together to</w:delText>
         </w:r>
       </w:del>
-      <w:ins w:id="188" w:author="Christopher Grady" w:date="2020-09-14T18:08:00Z">
+      <w:ins w:id="190" w:author="Christopher Grady" w:date="2020-09-14T18:08:00Z">
         <w:r>
           <w:rPr>
             <w:rFonts w:ascii="Times New Roman" w:hAnsi="Times New Roman" w:cs="Times New Roman"/>
@@ -3019,7 +2917,7 @@
         </w:rPr>
         <w:t xml:space="preserve"> mediat</w:t>
       </w:r>
-      <w:ins w:id="189" w:author="Christopher Grady" w:date="2020-09-14T18:08:00Z">
+      <w:ins w:id="191" w:author="Christopher Grady" w:date="2020-09-14T18:08:00Z">
         <w:r>
           <w:rPr>
             <w:rFonts w:ascii="Times New Roman" w:hAnsi="Times New Roman" w:cs="Times New Roman"/>
@@ -3030,7 +2928,7 @@
           <w:t>ing</w:t>
         </w:r>
       </w:ins>
-      <w:del w:id="190" w:author="Christopher Grady" w:date="2020-09-14T18:08:00Z">
+      <w:del w:id="192" w:author="Christopher Grady" w:date="2020-09-14T18:08:00Z">
         <w:r>
           <w:rPr>
             <w:rFonts w:ascii="Times New Roman" w:hAnsi="Times New Roman" w:cs="Times New Roman"/>
@@ -3068,7 +2966,7 @@
         </w:rPr>
         <w:t xml:space="preserve">such as cows caught grazing on farmland. </w:t>
       </w:r>
-      <w:ins w:id="191" w:author="Christopher Grady" w:date="2020-09-14T18:08:00Z">
+      <w:ins w:id="193" w:author="Christopher Grady" w:date="2020-09-14T18:08:00Z">
         <w:r>
           <w:rPr>
             <w:rFonts w:ascii="Times New Roman" w:hAnsi="Times New Roman" w:cs="Times New Roman"/>
@@ -3079,19 +2977,52 @@
           <w:t xml:space="preserve"> </w:t>
         </w:r>
       </w:ins>
-      <w:commentRangeStart w:id="192"/>
-      <w:commentRangeStart w:id="193"/>
-      <w:commentRangeStart w:id="194"/>
-      <w:r>
-        <w:rPr>
-          <w:rFonts w:ascii="Times New Roman" w:hAnsi="Times New Roman" w:cs="Times New Roman"/>
-          <w:color w:val="000000"/>
-          <w:sz w:val="22"/>
-          <w:szCs w:val="22"/>
-        </w:rPr>
-        <w:t>Our research partners on the ground noted that</w:t>
-      </w:r>
-      <w:del w:id="195" w:author="Christopher Grady" w:date="2020-09-14T18:09:00Z">
+      <w:ins w:id="194" w:author="Christopher Grady" w:date="2020-09-15T11:25:00Z">
+        <w:r>
+          <w:rPr>
+            <w:rFonts w:ascii="Times New Roman" w:hAnsi="Times New Roman" w:cs="Times New Roman"/>
+            <w:color w:val="000000"/>
+            <w:sz w:val="22"/>
+            <w:szCs w:val="22"/>
+          </w:rPr>
+          <w:t xml:space="preserve">For example, </w:t>
+        </w:r>
+      </w:ins>
+      <w:commentRangeStart w:id="195"/>
+      <w:commentRangeStart w:id="196"/>
+      <w:commentRangeStart w:id="197"/>
+      <w:del w:id="198" w:author="Christopher Grady" w:date="2020-09-15T11:25:00Z">
+        <w:r>
+          <w:rPr>
+            <w:rFonts w:ascii="Times New Roman" w:hAnsi="Times New Roman" w:cs="Times New Roman"/>
+            <w:color w:val="000000"/>
+            <w:sz w:val="22"/>
+            <w:szCs w:val="22"/>
+          </w:rPr>
+          <w:delText>O</w:delText>
+        </w:r>
+      </w:del>
+      <w:ins w:id="199" w:author="Christopher Grady" w:date="2020-09-15T11:25:00Z">
+        <w:r>
+          <w:rPr>
+            <w:rFonts w:ascii="Times New Roman" w:hAnsi="Times New Roman" w:cs="Times New Roman"/>
+            <w:color w:val="000000"/>
+            <w:sz w:val="22"/>
+            <w:szCs w:val="22"/>
+          </w:rPr>
+          <w:t>o</w:t>
+        </w:r>
+      </w:ins>
+      <w:r>
+        <w:rPr>
+          <w:rFonts w:ascii="Times New Roman" w:hAnsi="Times New Roman" w:cs="Times New Roman"/>
+          <w:color w:val="000000"/>
+          <w:sz w:val="22"/>
+          <w:szCs w:val="22"/>
+        </w:rPr>
+        <w:t>ur research partners on the ground noted that</w:t>
+      </w:r>
+      <w:del w:id="200" w:author="Christopher Grady" w:date="2020-09-14T18:09:00Z">
         <w:r>
           <w:rPr>
             <w:rFonts w:ascii="Times New Roman" w:hAnsi="Times New Roman" w:cs="Times New Roman"/>
@@ -3129,7 +3060,7 @@
         </w:rPr>
         <w:t xml:space="preserve"> communities</w:t>
       </w:r>
-      <w:ins w:id="196" w:author="Christopher Grady" w:date="2020-09-14T18:09:00Z">
+      <w:ins w:id="201" w:author="Christopher Grady" w:date="2020-09-14T18:09:00Z">
         <w:r>
           <w:rPr>
             <w:rFonts w:ascii="Times New Roman" w:hAnsi="Times New Roman" w:cs="Times New Roman"/>
@@ -3149,7 +3080,7 @@
         </w:rPr>
         <w:t xml:space="preserve"> </w:t>
       </w:r>
-      <w:ins w:id="197" w:author="Christopher Grady" w:date="2020-09-14T18:01:00Z">
+      <w:ins w:id="202" w:author="Christopher Grady" w:date="2020-09-14T18:01:00Z">
         <w:r>
           <w:rPr>
             <w:rFonts w:ascii="Times New Roman" w:hAnsi="Times New Roman" w:cs="Times New Roman"/>
@@ -3160,18 +3091,18 @@
           <w:t xml:space="preserve">resolve </w:t>
         </w:r>
       </w:ins>
-      <w:ins w:id="198" w:author="Christopher Grady" w:date="2020-09-14T18:09:00Z">
-        <w:r>
-          <w:rPr>
-            <w:rFonts w:ascii="Times New Roman" w:hAnsi="Times New Roman" w:cs="Times New Roman"/>
-            <w:color w:val="000000"/>
-            <w:sz w:val="22"/>
-            <w:szCs w:val="22"/>
-          </w:rPr>
-          <w:t>these</w:t>
-        </w:r>
-      </w:ins>
-      <w:ins w:id="199" w:author="Christopher Grady" w:date="2020-09-14T18:01:00Z">
+      <w:ins w:id="203" w:author="Christopher Grady" w:date="2020-09-15T11:25:00Z">
+        <w:r>
+          <w:rPr>
+            <w:rFonts w:ascii="Times New Roman" w:hAnsi="Times New Roman" w:cs="Times New Roman"/>
+            <w:color w:val="000000"/>
+            <w:sz w:val="22"/>
+            <w:szCs w:val="22"/>
+          </w:rPr>
+          <w:t>their</w:t>
+        </w:r>
+      </w:ins>
+      <w:ins w:id="204" w:author="Christopher Grady" w:date="2020-09-14T18:01:00Z">
         <w:r>
           <w:rPr>
             <w:rFonts w:ascii="Times New Roman" w:hAnsi="Times New Roman" w:cs="Times New Roman"/>
@@ -3191,7 +3122,7 @@
         </w:rPr>
         <w:t>because pastoralists became more aware of the financial value of the crops destroyed by cows and farmers became more aware of the difficulty of controlling and corralling thousands of cows</w:t>
       </w:r>
-      <w:ins w:id="200" w:author="Christopher Grady" w:date="2020-09-14T18:09:00Z">
+      <w:ins w:id="205" w:author="Christopher Grady" w:date="2020-09-14T18:09:00Z">
         <w:r>
           <w:rPr>
             <w:rFonts w:ascii="Times New Roman" w:hAnsi="Times New Roman" w:cs="Times New Roman"/>
@@ -3220,26 +3151,26 @@
         </w:rPr>
         <w:t xml:space="preserve">18 </w:t>
       </w:r>
-      <w:commentRangeEnd w:id="192"/>
+      <w:commentRangeEnd w:id="195"/>
       <w:r>
         <w:rPr>
           <w:rStyle w:val="CommentReference"/>
         </w:rPr>
-        <w:commentReference w:id="192"/>
-      </w:r>
-      <w:commentRangeEnd w:id="193"/>
+        <w:commentReference w:id="195"/>
+      </w:r>
+      <w:commentRangeEnd w:id="196"/>
       <w:r>
         <w:rPr>
           <w:rStyle w:val="CommentReference"/>
         </w:rPr>
-        <w:commentReference w:id="193"/>
-      </w:r>
-      <w:commentRangeEnd w:id="194"/>
+        <w:commentReference w:id="196"/>
+      </w:r>
+      <w:commentRangeEnd w:id="197"/>
       <w:r>
         <w:rPr>
           <w:rStyle w:val="CommentReference"/>
         </w:rPr>
-        <w:commentReference w:id="194"/>
+        <w:commentReference w:id="197"/>
       </w:r>
       <w:r>
         <w:rPr>
@@ -3250,7 +3181,7 @@
         </w:rPr>
         <w:t xml:space="preserve"> </w:t>
       </w:r>
-      <w:del w:id="201" w:author="Christopher Grady" w:date="2020-09-14T18:02:00Z">
+      <w:del w:id="206" w:author="Christopher Grady" w:date="2020-09-14T18:02:00Z">
         <w:r>
           <w:rPr>
             <w:rFonts w:ascii="Times New Roman" w:hAnsi="Times New Roman" w:cs="Times New Roman"/>
@@ -3261,7 +3192,7 @@
           <w:delText>Lastly</w:delText>
         </w:r>
       </w:del>
-      <w:ins w:id="202" w:author="Christopher Grady" w:date="2020-09-14T18:02:00Z">
+      <w:ins w:id="207" w:author="Christopher Grady" w:date="2020-09-14T18:02:00Z">
         <w:r>
           <w:rPr>
             <w:rFonts w:ascii="Times New Roman" w:hAnsi="Times New Roman" w:cs="Times New Roman"/>
@@ -3272,7 +3203,7 @@
           <w:t xml:space="preserve">The intervention </w:t>
         </w:r>
       </w:ins>
-      <w:del w:id="203" w:author="Christopher Grady" w:date="2020-09-14T18:02:00Z">
+      <w:del w:id="208" w:author="Christopher Grady" w:date="2020-09-14T18:02:00Z">
         <w:r>
           <w:rPr>
             <w:rFonts w:ascii="Times New Roman" w:hAnsi="Times New Roman" w:cs="Times New Roman"/>
@@ -3292,7 +3223,7 @@
         </w:rPr>
         <w:t>could also</w:t>
       </w:r>
-      <w:ins w:id="204" w:author="Christopher Grady" w:date="2020-09-14T18:02:00Z">
+      <w:ins w:id="209" w:author="Christopher Grady" w:date="2020-09-14T18:02:00Z">
         <w:r>
           <w:rPr>
             <w:rFonts w:ascii="Times New Roman" w:hAnsi="Times New Roman" w:cs="Times New Roman"/>
@@ -3312,7 +3243,7 @@
         </w:rPr>
         <w:t xml:space="preserve"> encourage</w:t>
       </w:r>
-      <w:ins w:id="205" w:author="Christopher Grady" w:date="2020-09-14T18:02:00Z">
+      <w:ins w:id="210" w:author="Christopher Grady" w:date="2020-09-14T18:02:00Z">
         <w:r>
           <w:rPr>
             <w:rFonts w:ascii="Times New Roman" w:hAnsi="Times New Roman" w:cs="Times New Roman"/>
@@ -3323,7 +3254,7 @@
           <w:t>d other</w:t>
         </w:r>
       </w:ins>
-      <w:ins w:id="206" w:author="Christopher Grady" w:date="2020-09-14T18:03:00Z">
+      <w:ins w:id="211" w:author="Christopher Grady" w:date="2020-09-14T18:03:00Z">
         <w:r>
           <w:rPr>
             <w:rFonts w:ascii="Times New Roman" w:hAnsi="Times New Roman" w:cs="Times New Roman"/>
@@ -3334,7 +3265,7 @@
           <w:t xml:space="preserve"> informal institutions that encourage</w:t>
         </w:r>
       </w:ins>
-      <w:ins w:id="207" w:author="Christopher Grady" w:date="2020-09-14T18:02:00Z">
+      <w:ins w:id="212" w:author="Christopher Grady" w:date="2020-09-14T18:02:00Z">
         <w:r>
           <w:rPr>
             <w:rFonts w:ascii="Times New Roman" w:hAnsi="Times New Roman" w:cs="Times New Roman"/>
@@ -3345,7 +3276,7 @@
           <w:t xml:space="preserve"> cooperati</w:t>
         </w:r>
       </w:ins>
-      <w:ins w:id="208" w:author="Christopher Grady" w:date="2020-09-14T18:03:00Z">
+      <w:ins w:id="213" w:author="Christopher Grady" w:date="2020-09-14T18:03:00Z">
         <w:r>
           <w:rPr>
             <w:rFonts w:ascii="Times New Roman" w:hAnsi="Times New Roman" w:cs="Times New Roman"/>
@@ -3356,7 +3287,7 @@
           <w:t>on</w:t>
         </w:r>
       </w:ins>
-      <w:ins w:id="209" w:author="Christopher Grady" w:date="2020-09-14T18:02:00Z">
+      <w:ins w:id="214" w:author="Christopher Grady" w:date="2020-09-14T18:02:00Z">
         <w:r>
           <w:rPr>
             <w:rFonts w:ascii="Times New Roman" w:hAnsi="Times New Roman" w:cs="Times New Roman"/>
@@ -3383,69 +3314,18 @@
           <w:sz w:val="22"/>
           <w:szCs w:val="22"/>
         </w:rPr>
-        <w:t>ingroup policing: ingroup members punishing other ingroup members who violate the rights of outgroup members (</w:t>
-      </w:r>
-      <w:proofErr w:type="spellStart"/>
-      <w:r>
-        <w:rPr>
-          <w:rFonts w:ascii="Times New Roman" w:hAnsi="Times New Roman" w:cs="Times New Roman"/>
-          <w:color w:val="000000"/>
-          <w:sz w:val="22"/>
-          <w:szCs w:val="22"/>
-        </w:rPr>
-        <w:t>Ditlmann</w:t>
-      </w:r>
-      <w:proofErr w:type="spellEnd"/>
-      <w:r>
-        <w:rPr>
-          <w:rFonts w:ascii="Times New Roman" w:hAnsi="Times New Roman" w:cs="Times New Roman"/>
-          <w:color w:val="000000"/>
-          <w:sz w:val="22"/>
-          <w:szCs w:val="22"/>
-        </w:rPr>
-        <w:t xml:space="preserve"> and </w:t>
-      </w:r>
-      <w:proofErr w:type="spellStart"/>
-      <w:r>
-        <w:rPr>
-          <w:rFonts w:ascii="Times New Roman" w:hAnsi="Times New Roman" w:cs="Times New Roman"/>
-          <w:color w:val="000000"/>
-          <w:sz w:val="22"/>
-          <w:szCs w:val="22"/>
-        </w:rPr>
-        <w:t>Samii</w:t>
-      </w:r>
-      <w:proofErr w:type="spellEnd"/>
-      <w:r>
-        <w:rPr>
-          <w:rFonts w:ascii="Times New Roman" w:hAnsi="Times New Roman" w:cs="Times New Roman"/>
-          <w:color w:val="000000"/>
-          <w:sz w:val="22"/>
-          <w:szCs w:val="22"/>
-        </w:rPr>
-        <w:t xml:space="preserve"> 2016; Fearon and </w:t>
-      </w:r>
-      <w:proofErr w:type="spellStart"/>
-      <w:r>
-        <w:rPr>
-          <w:rFonts w:ascii="Times New Roman" w:hAnsi="Times New Roman" w:cs="Times New Roman"/>
-          <w:color w:val="000000"/>
-          <w:sz w:val="22"/>
-          <w:szCs w:val="22"/>
-        </w:rPr>
-        <w:t>Laitin</w:t>
-      </w:r>
-      <w:proofErr w:type="spellEnd"/>
-      <w:r>
-        <w:rPr>
-          <w:rFonts w:ascii="Times New Roman" w:hAnsi="Times New Roman" w:cs="Times New Roman"/>
-          <w:color w:val="000000"/>
-          <w:sz w:val="22"/>
-          <w:szCs w:val="22"/>
-        </w:rPr>
-        <w:t xml:space="preserve"> 1996). As leaders and the project committees established intergroup relations, they may have</w:t>
-      </w:r>
-      <w:ins w:id="210" w:author="Christopher Grady" w:date="2020-09-14T18:12:00Z">
+        <w:t>ingroup policing: ingroup members punishing other ingroup members who violate the rights of outgroup members (Ditlmann</w:t>
+      </w:r>
+      <w:r>
+        <w:rPr>
+          <w:rFonts w:ascii="Times New Roman" w:hAnsi="Times New Roman" w:cs="Times New Roman"/>
+          <w:color w:val="000000"/>
+          <w:sz w:val="22"/>
+          <w:szCs w:val="22"/>
+        </w:rPr>
+        <w:t xml:space="preserve"> and Samii 2016; Fearon and Laitin 1996). As leaders and the project committees established intergroup relations, they may have</w:t>
+      </w:r>
+      <w:ins w:id="215" w:author="Christopher Grady" w:date="2020-09-14T18:12:00Z">
         <w:r>
           <w:rPr>
             <w:rFonts w:ascii="Times New Roman" w:hAnsi="Times New Roman" w:cs="Times New Roman"/>
@@ -3465,7 +3345,7 @@
         </w:rPr>
         <w:t xml:space="preserve"> </w:t>
       </w:r>
-      <w:del w:id="211" w:author="Christopher Grady" w:date="2020-09-14T18:11:00Z">
+      <w:del w:id="216" w:author="Christopher Grady" w:date="2020-09-14T18:11:00Z">
         <w:r>
           <w:rPr>
             <w:rFonts w:ascii="Times New Roman" w:hAnsi="Times New Roman" w:cs="Times New Roman"/>
@@ -3476,7 +3356,7 @@
           <w:delText xml:space="preserve">policed </w:delText>
         </w:r>
       </w:del>
-      <w:ins w:id="212" w:author="Christopher Grady" w:date="2020-09-14T18:11:00Z">
+      <w:ins w:id="217" w:author="Christopher Grady" w:date="2020-09-14T18:11:00Z">
         <w:r>
           <w:rPr>
             <w:rFonts w:ascii="Times New Roman" w:hAnsi="Times New Roman" w:cs="Times New Roman"/>
@@ -3487,7 +3367,7 @@
           <w:t>repri</w:t>
         </w:r>
       </w:ins>
-      <w:ins w:id="213" w:author="Christopher Grady" w:date="2020-09-14T18:12:00Z">
+      <w:ins w:id="218" w:author="Christopher Grady" w:date="2020-09-14T18:12:00Z">
         <w:r>
           <w:rPr>
             <w:rFonts w:ascii="Times New Roman" w:hAnsi="Times New Roman" w:cs="Times New Roman"/>
@@ -3498,7 +3378,7 @@
           <w:t>manded</w:t>
         </w:r>
       </w:ins>
-      <w:ins w:id="214" w:author="Christopher Grady" w:date="2020-09-14T18:11:00Z">
+      <w:ins w:id="219" w:author="Christopher Grady" w:date="2020-09-14T18:11:00Z">
         <w:r>
           <w:rPr>
             <w:rFonts w:ascii="Times New Roman" w:hAnsi="Times New Roman" w:cs="Times New Roman"/>
@@ -3509,7 +3389,7 @@
           <w:t xml:space="preserve"> </w:t>
         </w:r>
       </w:ins>
-      <w:del w:id="215" w:author="Christopher Grady" w:date="2020-09-14T18:12:00Z">
+      <w:del w:id="220" w:author="Christopher Grady" w:date="2020-09-14T18:12:00Z">
         <w:r>
           <w:rPr>
             <w:rFonts w:ascii="Times New Roman" w:hAnsi="Times New Roman" w:cs="Times New Roman"/>
@@ -3520,7 +3400,7 @@
           <w:delText xml:space="preserve">their own </w:delText>
         </w:r>
       </w:del>
-      <w:ins w:id="216" w:author="Christopher Grady" w:date="2020-09-14T18:12:00Z">
+      <w:ins w:id="221" w:author="Christopher Grady" w:date="2020-09-14T18:12:00Z">
         <w:r>
           <w:rPr>
             <w:rFonts w:ascii="Times New Roman" w:hAnsi="Times New Roman" w:cs="Times New Roman"/>
@@ -3540,7 +3420,7 @@
         </w:rPr>
         <w:t xml:space="preserve">group </w:t>
       </w:r>
-      <w:ins w:id="217" w:author="Christopher Grady" w:date="2020-09-14T18:12:00Z">
+      <w:ins w:id="222" w:author="Christopher Grady" w:date="2020-09-14T18:12:00Z">
         <w:r>
           <w:rPr>
             <w:rFonts w:ascii="Times New Roman" w:hAnsi="Times New Roman" w:cs="Times New Roman"/>
@@ -3551,7 +3431,7 @@
           <w:t xml:space="preserve">members </w:t>
         </w:r>
       </w:ins>
-      <w:del w:id="218" w:author="Christopher Grady" w:date="2020-09-14T18:12:00Z">
+      <w:del w:id="223" w:author="Christopher Grady" w:date="2020-09-14T18:12:00Z">
         <w:r>
           <w:rPr>
             <w:rFonts w:ascii="Times New Roman" w:hAnsi="Times New Roman" w:cs="Times New Roman"/>
@@ -3562,7 +3442,7 @@
           <w:delText>if they</w:delText>
         </w:r>
       </w:del>
-      <w:ins w:id="219" w:author="Christopher Grady" w:date="2020-09-14T18:12:00Z">
+      <w:ins w:id="224" w:author="Christopher Grady" w:date="2020-09-14T18:12:00Z">
         <w:r>
           <w:rPr>
             <w:rFonts w:ascii="Times New Roman" w:hAnsi="Times New Roman" w:cs="Times New Roman"/>
@@ -3582,7 +3462,7 @@
         </w:rPr>
         <w:t xml:space="preserve"> spoke against the other </w:t>
       </w:r>
-      <w:del w:id="220" w:author="Christopher Grady" w:date="2020-09-14T18:12:00Z">
+      <w:del w:id="225" w:author="Christopher Grady" w:date="2020-09-14T18:12:00Z">
         <w:r>
           <w:rPr>
             <w:rFonts w:ascii="Times New Roman" w:hAnsi="Times New Roman" w:cs="Times New Roman"/>
@@ -3593,7 +3473,7 @@
           <w:delText>group</w:delText>
         </w:r>
       </w:del>
-      <w:ins w:id="221" w:author="Christopher Grady" w:date="2020-09-14T18:12:00Z">
+      <w:ins w:id="226" w:author="Christopher Grady" w:date="2020-09-14T18:12:00Z">
         <w:r>
           <w:rPr>
             <w:rFonts w:ascii="Times New Roman" w:hAnsi="Times New Roman" w:cs="Times New Roman"/>
@@ -3604,7 +3484,7 @@
           <w:t>side</w:t>
         </w:r>
       </w:ins>
-      <w:del w:id="222" w:author="Christopher Grady" w:date="2020-09-14T18:12:00Z">
+      <w:del w:id="227" w:author="Christopher Grady" w:date="2020-09-14T18:12:00Z">
         <w:r>
           <w:rPr>
             <w:rFonts w:ascii="Times New Roman" w:hAnsi="Times New Roman" w:cs="Times New Roman"/>
@@ -3633,6 +3513,17 @@
         </w:rPr>
         <w:t xml:space="preserve">hamper the benefits of cooperation. </w:t>
       </w:r>
+      <w:ins w:id="228" w:author="Christopher Grady" w:date="2020-09-15T11:26:00Z">
+        <w:r>
+          <w:rPr>
+            <w:rFonts w:ascii="Times New Roman" w:hAnsi="Times New Roman" w:cs="Times New Roman"/>
+            <w:color w:val="000000"/>
+            <w:sz w:val="22"/>
+            <w:szCs w:val="22"/>
+          </w:rPr>
+          <w:t xml:space="preserve"> </w:t>
+        </w:r>
+      </w:ins>
       <w:r>
         <w:rPr>
           <w:rFonts w:ascii="Times New Roman" w:hAnsi="Times New Roman" w:cs="Times New Roman"/>
@@ -3658,27 +3549,17 @@
           <w:sz w:val="22"/>
           <w:szCs w:val="22"/>
         </w:rPr>
-        <w:t xml:space="preserve">miscreants” (Fearon and </w:t>
-      </w:r>
-      <w:proofErr w:type="spellStart"/>
-      <w:r>
-        <w:rPr>
-          <w:rFonts w:ascii="Times New Roman" w:hAnsi="Times New Roman" w:cs="Times New Roman"/>
-          <w:color w:val="000000"/>
-          <w:sz w:val="22"/>
-          <w:szCs w:val="22"/>
-        </w:rPr>
-        <w:t>Laitin</w:t>
-      </w:r>
-      <w:proofErr w:type="spellEnd"/>
-      <w:r>
-        <w:rPr>
-          <w:rFonts w:ascii="Times New Roman" w:hAnsi="Times New Roman" w:cs="Times New Roman"/>
-          <w:color w:val="000000"/>
-          <w:sz w:val="22"/>
-          <w:szCs w:val="22"/>
-        </w:rPr>
-        <w:t xml:space="preserve"> 1996, 722), in a way that is visible to the other side, then the other</w:t>
+        <w:t xml:space="preserve">miscreants” (Fearon and Laitin 1996, 722), in a way that is visible to the other side, then the </w:t>
+      </w:r>
+      <w:r>
+        <w:rPr>
+          <w:rFonts w:ascii="Times New Roman" w:hAnsi="Times New Roman" w:cs="Times New Roman"/>
+          <w:color w:val="000000"/>
+          <w:sz w:val="22"/>
+          <w:szCs w:val="22"/>
+        </w:rPr>
+        <w:lastRenderedPageBreak/>
+        <w:t>other</w:t>
       </w:r>
       <w:r>
         <w:rPr>
@@ -3696,17 +3577,7 @@
           <w:sz w:val="22"/>
           <w:szCs w:val="22"/>
         </w:rPr>
-        <w:t xml:space="preserve">side does not need </w:t>
-      </w:r>
-      <w:r>
-        <w:rPr>
-          <w:rFonts w:ascii="Times New Roman" w:hAnsi="Times New Roman" w:cs="Times New Roman"/>
-          <w:color w:val="000000"/>
-          <w:sz w:val="22"/>
-          <w:szCs w:val="22"/>
-        </w:rPr>
-        <w:lastRenderedPageBreak/>
-        <w:t>to retaliate against the transgression. Visible ingroup policing</w:t>
+        <w:t>side does not need to retaliate against the transgression. Visible ingroup policing</w:t>
       </w:r>
       <w:r>
         <w:rPr>
@@ -3726,7 +3597,7 @@
         </w:rPr>
         <w:t>shows each side that the other can be trusted</w:t>
       </w:r>
-      <w:del w:id="223" w:author="Christopher Grady" w:date="2020-09-14T15:59:00Z">
+      <w:del w:id="229" w:author="Christopher Grady" w:date="2020-09-14T15:59:00Z">
         <w:r>
           <w:rPr>
             <w:rFonts w:ascii="Times New Roman" w:hAnsi="Times New Roman" w:cs="Times New Roman"/>
@@ -3736,9 +3607,9 @@
           </w:rPr>
           <w:delText xml:space="preserve">, alleviating </w:delText>
         </w:r>
-        <w:commentRangeStart w:id="224"/>
-        <w:commentRangeStart w:id="225"/>
-        <w:commentRangeStart w:id="226"/>
+        <w:commentRangeStart w:id="230"/>
+        <w:commentRangeStart w:id="231"/>
+        <w:commentRangeStart w:id="232"/>
         <w:r>
           <w:rPr>
             <w:rFonts w:ascii="Times New Roman" w:hAnsi="Times New Roman" w:cs="Times New Roman"/>
@@ -3776,26 +3647,26 @@
         </w:rPr>
         <w:t>.</w:t>
       </w:r>
-      <w:commentRangeEnd w:id="224"/>
+      <w:commentRangeEnd w:id="230"/>
       <w:r>
         <w:rPr>
           <w:rStyle w:val="CommentReference"/>
         </w:rPr>
-        <w:commentReference w:id="224"/>
-      </w:r>
-      <w:commentRangeEnd w:id="225"/>
+        <w:commentReference w:id="230"/>
+      </w:r>
+      <w:commentRangeEnd w:id="231"/>
       <w:r>
         <w:rPr>
           <w:rStyle w:val="CommentReference"/>
         </w:rPr>
-        <w:commentReference w:id="225"/>
-      </w:r>
-      <w:commentRangeEnd w:id="226"/>
+        <w:commentReference w:id="231"/>
+      </w:r>
+      <w:commentRangeEnd w:id="232"/>
       <w:r>
         <w:rPr>
           <w:rStyle w:val="CommentReference"/>
         </w:rPr>
-        <w:commentReference w:id="226"/>
+        <w:commentReference w:id="232"/>
       </w:r>
     </w:p>
     <w:p>
@@ -3804,7 +3675,7 @@
         <w:autoSpaceDN w:val="0"/>
         <w:adjustRightInd w:val="0"/>
         <w:rPr>
-          <w:ins w:id="227" w:author="Christopher Grady" w:date="2020-09-14T17:16:00Z"/>
+          <w:ins w:id="233" w:author="Christopher Grady" w:date="2020-09-14T17:16:00Z"/>
           <w:rFonts w:ascii="Times New Roman" w:hAnsi="Times New Roman" w:cs="Times New Roman"/>
           <w:color w:val="000000"/>
           <w:sz w:val="22"/>
@@ -3818,14 +3689,14 @@
         <w:autoSpaceDN w:val="0"/>
         <w:adjustRightInd w:val="0"/>
         <w:rPr>
-          <w:ins w:id="228" w:author="Christopher Grady" w:date="2020-09-14T17:36:00Z"/>
-          <w:rFonts w:ascii="Times New Roman" w:hAnsi="Times New Roman" w:cs="Times New Roman"/>
-          <w:color w:val="000000"/>
-          <w:sz w:val="22"/>
-          <w:szCs w:val="22"/>
-        </w:rPr>
-      </w:pPr>
-      <w:ins w:id="229" w:author="Christopher Grady" w:date="2020-09-14T17:17:00Z">
+          <w:ins w:id="234" w:author="Christopher Grady" w:date="2020-09-14T17:36:00Z"/>
+          <w:rFonts w:ascii="Times New Roman" w:hAnsi="Times New Roman" w:cs="Times New Roman"/>
+          <w:color w:val="000000"/>
+          <w:sz w:val="22"/>
+          <w:szCs w:val="22"/>
+        </w:rPr>
+      </w:pPr>
+      <w:ins w:id="235" w:author="Christopher Grady" w:date="2020-09-14T17:17:00Z">
         <w:r>
           <w:rPr>
             <w:rFonts w:ascii="Times New Roman" w:hAnsi="Times New Roman" w:cs="Times New Roman"/>
@@ -3836,7 +3707,7 @@
           <w:t>Any of these</w:t>
         </w:r>
       </w:ins>
-      <w:ins w:id="230" w:author="Christopher Grady" w:date="2020-09-14T17:16:00Z">
+      <w:ins w:id="236" w:author="Christopher Grady" w:date="2020-09-14T17:16:00Z">
         <w:r>
           <w:rPr>
             <w:rFonts w:ascii="Times New Roman" w:hAnsi="Times New Roman" w:cs="Times New Roman"/>
@@ -3847,7 +3718,7 @@
           <w:t xml:space="preserve"> mechanisms </w:t>
         </w:r>
       </w:ins>
-      <w:ins w:id="231" w:author="Christopher Grady" w:date="2020-09-14T17:17:00Z">
+      <w:ins w:id="237" w:author="Christopher Grady" w:date="2020-09-14T17:17:00Z">
         <w:r>
           <w:rPr>
             <w:rFonts w:ascii="Times New Roman" w:hAnsi="Times New Roman" w:cs="Times New Roman"/>
@@ -3858,7 +3729,7 @@
           <w:t>could</w:t>
         </w:r>
       </w:ins>
-      <w:ins w:id="232" w:author="Christopher Grady" w:date="2020-09-14T17:16:00Z">
+      <w:ins w:id="238" w:author="Christopher Grady" w:date="2020-09-14T17:16:00Z">
         <w:r>
           <w:rPr>
             <w:rFonts w:ascii="Times New Roman" w:hAnsi="Times New Roman" w:cs="Times New Roman"/>
@@ -3914,38 +3785,18 @@
           <w:t>should interact</w:t>
         </w:r>
       </w:ins>
-      <w:ins w:id="233" w:author="Christopher Grady" w:date="2020-09-14T17:21:00Z">
-        <w:r>
-          <w:rPr>
-            <w:rFonts w:ascii="Times New Roman" w:hAnsi="Times New Roman" w:cs="Times New Roman"/>
-            <w:color w:val="000000"/>
-            <w:sz w:val="22"/>
-            <w:szCs w:val="22"/>
-          </w:rPr>
-          <w:t xml:space="preserve">.  One of the </w:t>
-        </w:r>
-        <w:proofErr w:type="gramStart"/>
-        <w:r>
-          <w:rPr>
-            <w:rFonts w:ascii="Times New Roman" w:hAnsi="Times New Roman" w:cs="Times New Roman"/>
-            <w:color w:val="000000"/>
-            <w:sz w:val="22"/>
-            <w:szCs w:val="22"/>
-          </w:rPr>
-          <w:t>goal’s</w:t>
-        </w:r>
-        <w:proofErr w:type="gramEnd"/>
-        <w:r>
-          <w:rPr>
-            <w:rFonts w:ascii="Times New Roman" w:hAnsi="Times New Roman" w:cs="Times New Roman"/>
-            <w:color w:val="000000"/>
-            <w:sz w:val="22"/>
-            <w:szCs w:val="22"/>
-          </w:rPr>
-          <w:t xml:space="preserve"> of </w:t>
-        </w:r>
-      </w:ins>
-      <w:ins w:id="234" w:author="Christopher Grady" w:date="2020-09-14T17:22:00Z">
+      <w:ins w:id="239" w:author="Christopher Grady" w:date="2020-09-14T17:21:00Z">
+        <w:r>
+          <w:rPr>
+            <w:rFonts w:ascii="Times New Roman" w:hAnsi="Times New Roman" w:cs="Times New Roman"/>
+            <w:color w:val="000000"/>
+            <w:sz w:val="22"/>
+            <w:szCs w:val="22"/>
+          </w:rPr>
+          <w:t xml:space="preserve">.  One of the goals of </w:t>
+        </w:r>
+      </w:ins>
+      <w:ins w:id="240" w:author="Christopher Grady" w:date="2020-09-14T17:22:00Z">
         <w:r>
           <w:rPr>
             <w:rFonts w:ascii="Times New Roman" w:hAnsi="Times New Roman" w:cs="Times New Roman"/>
@@ -3956,7 +3807,7 @@
           <w:t>the intervention was to motivate informal institutions</w:t>
         </w:r>
       </w:ins>
-      <w:ins w:id="235" w:author="Christopher Grady" w:date="2020-09-14T17:23:00Z">
+      <w:ins w:id="241" w:author="Christopher Grady" w:date="2020-09-14T17:23:00Z">
         <w:r>
           <w:rPr>
             <w:rFonts w:ascii="Times New Roman" w:hAnsi="Times New Roman" w:cs="Times New Roman"/>
@@ -3967,7 +3818,7 @@
           <w:t xml:space="preserve"> – like the project committees – that would extend beyond participants and last beyond the intervention.</w:t>
         </w:r>
       </w:ins>
-      <w:ins w:id="236" w:author="Christopher Grady" w:date="2020-09-14T17:25:00Z">
+      <w:ins w:id="242" w:author="Christopher Grady" w:date="2020-09-14T17:25:00Z">
         <w:r>
           <w:rPr>
             <w:rFonts w:ascii="Times New Roman" w:hAnsi="Times New Roman" w:cs="Times New Roman"/>
@@ -3978,7 +3829,7 @@
           <w:t xml:space="preserve">  These mechanisms are not mutually exclusive – knowledge about crop’s financial value and the difficultie</w:t>
         </w:r>
       </w:ins>
-      <w:ins w:id="237" w:author="Christopher Grady" w:date="2020-09-14T17:26:00Z">
+      <w:ins w:id="243" w:author="Christopher Grady" w:date="2020-09-14T17:26:00Z">
         <w:r>
           <w:rPr>
             <w:rFonts w:ascii="Times New Roman" w:hAnsi="Times New Roman" w:cs="Times New Roman"/>
@@ -3989,7 +3840,7 @@
           <w:t>s of controlling cattle could help defuse disagreements and create cooperative norms.</w:t>
         </w:r>
       </w:ins>
-      <w:ins w:id="238" w:author="Christopher Grady" w:date="2020-09-14T17:36:00Z">
+      <w:ins w:id="244" w:author="Christopher Grady" w:date="2020-09-14T17:36:00Z">
         <w:r>
           <w:rPr>
             <w:rFonts w:ascii="Times New Roman" w:hAnsi="Times New Roman" w:cs="Times New Roman"/>
@@ -3999,8 +3850,6 @@
           </w:rPr>
           <w:t xml:space="preserve"> </w:t>
         </w:r>
-        <w:bookmarkStart w:id="239" w:name="_GoBack"/>
-        <w:bookmarkEnd w:id="239"/>
       </w:ins>
     </w:p>
     <w:p>
@@ -4009,7 +3858,7 @@
         <w:autoSpaceDN w:val="0"/>
         <w:adjustRightInd w:val="0"/>
         <w:rPr>
-          <w:ins w:id="240" w:author="Christopher Grady" w:date="2020-09-14T17:36:00Z"/>
+          <w:ins w:id="245" w:author="Christopher Grady" w:date="2020-09-14T17:36:00Z"/>
           <w:rFonts w:ascii="Times New Roman" w:hAnsi="Times New Roman" w:cs="Times New Roman"/>
           <w:color w:val="000000"/>
           <w:sz w:val="22"/>
@@ -4023,13 +3872,13 @@
         <w:autoSpaceDN w:val="0"/>
         <w:adjustRightInd w:val="0"/>
         <w:rPr>
-          <w:ins w:id="241" w:author="Christopher Grady" w:date="2020-09-14T17:16:00Z"/>
-          <w:rFonts w:ascii="Times New Roman" w:hAnsi="Times New Roman" w:cs="Times New Roman"/>
-          <w:sz w:val="22"/>
-          <w:szCs w:val="22"/>
-          <w:rPrChange w:id="242" w:author="Christopher Grady" w:date="2020-09-14T17:17:00Z">
+          <w:ins w:id="246" w:author="Christopher Grady" w:date="2020-09-14T17:16:00Z"/>
+          <w:rFonts w:ascii="Times New Roman" w:hAnsi="Times New Roman" w:cs="Times New Roman"/>
+          <w:sz w:val="22"/>
+          <w:szCs w:val="22"/>
+          <w:rPrChange w:id="247" w:author="Christopher Grady" w:date="2020-09-14T17:17:00Z">
             <w:rPr>
-              <w:ins w:id="243" w:author="Christopher Grady" w:date="2020-09-14T17:16:00Z"/>
+              <w:ins w:id="248" w:author="Christopher Grady" w:date="2020-09-14T17:16:00Z"/>
               <w:rFonts w:ascii="Times New Roman" w:hAnsi="Times New Roman" w:cs="Times New Roman"/>
               <w:color w:val="000000"/>
               <w:sz w:val="22"/>
@@ -4091,49 +3940,38 @@
         </w:rPr>
         <w:t xml:space="preserve">. While </w:t>
       </w:r>
-      <w:commentRangeStart w:id="244"/>
-      <w:commentRangeStart w:id="245"/>
-      <w:commentRangeStart w:id="246"/>
-      <w:proofErr w:type="spellStart"/>
-      <w:r>
-        <w:rPr>
-          <w:rFonts w:ascii="Times New Roman" w:hAnsi="Times New Roman" w:cs="Times New Roman"/>
-          <w:color w:val="000000"/>
-          <w:sz w:val="22"/>
-          <w:szCs w:val="22"/>
-        </w:rPr>
-        <w:t>Scacco</w:t>
-      </w:r>
-      <w:proofErr w:type="spellEnd"/>
-      <w:r>
-        <w:rPr>
-          <w:rFonts w:ascii="Times New Roman" w:hAnsi="Times New Roman" w:cs="Times New Roman"/>
-          <w:color w:val="000000"/>
-          <w:sz w:val="22"/>
-          <w:szCs w:val="22"/>
-        </w:rPr>
-        <w:t xml:space="preserve"> and Warren (2018) and Mousa (2020) </w:t>
-      </w:r>
-      <w:commentRangeEnd w:id="244"/>
+      <w:commentRangeStart w:id="249"/>
+      <w:commentRangeStart w:id="250"/>
+      <w:commentRangeStart w:id="251"/>
+      <w:r>
+        <w:rPr>
+          <w:rFonts w:ascii="Times New Roman" w:hAnsi="Times New Roman" w:cs="Times New Roman"/>
+          <w:color w:val="000000"/>
+          <w:sz w:val="22"/>
+          <w:szCs w:val="22"/>
+        </w:rPr>
+        <w:t xml:space="preserve">Scacco and Warren (2018) and Mousa (2020) </w:t>
+      </w:r>
+      <w:commentRangeEnd w:id="249"/>
       <w:r>
         <w:rPr>
           <w:rStyle w:val="CommentReference"/>
         </w:rPr>
-        <w:commentReference w:id="244"/>
-      </w:r>
-      <w:commentRangeEnd w:id="245"/>
+        <w:commentReference w:id="249"/>
+      </w:r>
+      <w:commentRangeEnd w:id="250"/>
       <w:r>
         <w:rPr>
           <w:rStyle w:val="CommentReference"/>
         </w:rPr>
-        <w:commentReference w:id="245"/>
-      </w:r>
-      <w:commentRangeEnd w:id="246"/>
+        <w:commentReference w:id="250"/>
+      </w:r>
+      <w:commentRangeEnd w:id="251"/>
       <w:r>
         <w:rPr>
           <w:rStyle w:val="CommentReference"/>
         </w:rPr>
-        <w:commentReference w:id="246"/>
+        <w:commentReference w:id="251"/>
       </w:r>
       <w:r>
         <w:rPr>
@@ -4250,27 +4088,7 @@
           <w:sz w:val="22"/>
           <w:szCs w:val="22"/>
         </w:rPr>
-        <w:t>weeks (</w:t>
-      </w:r>
-      <w:proofErr w:type="spellStart"/>
-      <w:r>
-        <w:rPr>
-          <w:rFonts w:ascii="Times New Roman" w:hAnsi="Times New Roman" w:cs="Times New Roman"/>
-          <w:color w:val="000000"/>
-          <w:sz w:val="22"/>
-          <w:szCs w:val="22"/>
-        </w:rPr>
-        <w:t>Scacco</w:t>
-      </w:r>
-      <w:proofErr w:type="spellEnd"/>
-      <w:r>
-        <w:rPr>
-          <w:rFonts w:ascii="Times New Roman" w:hAnsi="Times New Roman" w:cs="Times New Roman"/>
-          <w:color w:val="000000"/>
-          <w:sz w:val="22"/>
-          <w:szCs w:val="22"/>
-        </w:rPr>
-        <w:t xml:space="preserve"> and Warren, 2018) </w:t>
+        <w:t xml:space="preserve">weeks (Scacco and Warren, 2018) </w:t>
       </w:r>
       <w:r>
         <w:rPr>
@@ -4570,27 +4388,9 @@
           <w:sz w:val="22"/>
           <w:szCs w:val="22"/>
         </w:rPr>
-        <w:t xml:space="preserve">of conflict and usually posits a strong </w:t>
-      </w:r>
-      <w:proofErr w:type="gramStart"/>
-      <w:r>
-        <w:rPr>
-          <w:rFonts w:ascii="Times New Roman" w:hAnsi="Times New Roman" w:cs="Times New Roman"/>
-          <w:sz w:val="22"/>
-          <w:szCs w:val="22"/>
-        </w:rPr>
-        <w:t>third party</w:t>
-      </w:r>
-      <w:proofErr w:type="gramEnd"/>
-      <w:r>
-        <w:rPr>
-          <w:rFonts w:ascii="Times New Roman" w:hAnsi="Times New Roman" w:cs="Times New Roman"/>
-          <w:sz w:val="22"/>
-          <w:szCs w:val="22"/>
-        </w:rPr>
-        <w:t xml:space="preserve"> actor </w:t>
-      </w:r>
-      <w:commentRangeStart w:id="247"/>
+        <w:t xml:space="preserve">of conflict and usually posits a strong third party actor </w:t>
+      </w:r>
+      <w:commentRangeStart w:id="252"/>
       <w:r>
         <w:rPr>
           <w:rFonts w:ascii="Times New Roman" w:hAnsi="Times New Roman" w:cs="Times New Roman"/>
@@ -4599,7 +4399,7 @@
         </w:rPr>
         <w:t xml:space="preserve">as </w:t>
       </w:r>
-      <w:commentRangeEnd w:id="247"/>
+      <w:commentRangeEnd w:id="252"/>
       <w:r>
         <w:rPr>
           <w:rFonts w:ascii="Times New Roman" w:hAnsi="Times New Roman" w:cs="Times New Roman"/>
@@ -4612,7 +4412,7 @@
         <w:rPr>
           <w:rStyle w:val="CommentReference"/>
         </w:rPr>
-        <w:commentReference w:id="247"/>
+        <w:commentReference w:id="252"/>
       </w:r>
       <w:r>
         <w:rPr>
@@ -4790,9 +4590,9 @@
         </w:rPr>
         <w:t xml:space="preserve">bring more causal evidence to the question of how contact improves group </w:t>
       </w:r>
-      <w:commentRangeStart w:id="248"/>
-      <w:commentRangeStart w:id="249"/>
-      <w:commentRangeStart w:id="250"/>
+      <w:commentRangeStart w:id="253"/>
+      <w:commentRangeStart w:id="254"/>
+      <w:commentRangeStart w:id="255"/>
       <w:r>
         <w:rPr>
           <w:rFonts w:ascii="Times New Roman" w:hAnsi="Times New Roman" w:cs="Times New Roman"/>
@@ -4801,26 +4601,26 @@
         </w:rPr>
         <w:t>relations</w:t>
       </w:r>
-      <w:commentRangeEnd w:id="248"/>
+      <w:commentRangeEnd w:id="253"/>
       <w:r>
         <w:rPr>
           <w:rStyle w:val="CommentReference"/>
         </w:rPr>
-        <w:commentReference w:id="248"/>
-      </w:r>
-      <w:commentRangeEnd w:id="249"/>
+        <w:commentReference w:id="253"/>
+      </w:r>
+      <w:commentRangeEnd w:id="254"/>
       <w:r>
         <w:rPr>
           <w:rStyle w:val="CommentReference"/>
         </w:rPr>
-        <w:commentReference w:id="249"/>
-      </w:r>
-      <w:commentRangeEnd w:id="250"/>
+        <w:commentReference w:id="254"/>
+      </w:r>
+      <w:commentRangeEnd w:id="255"/>
       <w:r>
         <w:rPr>
           <w:rStyle w:val="CommentReference"/>
         </w:rPr>
-        <w:commentReference w:id="250"/>
+        <w:commentReference w:id="255"/>
       </w:r>
       <w:r>
         <w:rPr>
@@ -4926,7 +4726,7 @@
         </w:rPr>
         <w:t xml:space="preserve">successfully. But what if contact is not successful and the goal is not </w:t>
       </w:r>
-      <w:commentRangeStart w:id="251"/>
+      <w:commentRangeStart w:id="256"/>
       <w:r>
         <w:rPr>
           <w:rFonts w:ascii="Times New Roman" w:hAnsi="Times New Roman" w:cs="Times New Roman"/>
@@ -4935,12 +4735,12 @@
         </w:rPr>
         <w:t>achieved</w:t>
       </w:r>
-      <w:commentRangeEnd w:id="251"/>
+      <w:commentRangeEnd w:id="256"/>
       <w:r>
         <w:rPr>
           <w:rStyle w:val="CommentReference"/>
         </w:rPr>
-        <w:commentReference w:id="251"/>
+        <w:commentReference w:id="256"/>
       </w:r>
       <w:r>
         <w:rPr>
@@ -5176,7 +4976,7 @@
       </w:r>
     </w:p>
   </w:comment>
-  <w:comment w:id="107" w:author="Christopher Grady" w:date="2020-09-14T15:54:00Z" w:initials="CG">
+  <w:comment w:id="108" w:author="Christopher Grady" w:date="2020-09-14T15:54:00Z" w:initials="CG">
     <w:p>
       <w:pPr>
         <w:pStyle w:val="CommentText"/>
@@ -5192,7 +4992,7 @@
       </w:r>
     </w:p>
   </w:comment>
-  <w:comment w:id="140" w:author="Christopher Grady" w:date="2020-09-08T12:25:00Z" w:initials="CG">
+  <w:comment w:id="141" w:author="Christopher Grady" w:date="2020-09-08T12:25:00Z" w:initials="CG">
     <w:p>
       <w:pPr>
         <w:pStyle w:val="CommentText"/>
@@ -5208,7 +5008,7 @@
       </w:r>
     </w:p>
   </w:comment>
-  <w:comment w:id="159" w:author="Christopher Grady" w:date="2020-09-08T12:25:00Z" w:initials="CG">
+  <w:comment w:id="160" w:author="Christopher Grady" w:date="2020-09-08T12:25:00Z" w:initials="CG">
     <w:p>
       <w:pPr>
         <w:pStyle w:val="CommentText"/>
@@ -5224,7 +5024,7 @@
       </w:r>
     </w:p>
   </w:comment>
-  <w:comment w:id="192" w:author="Rebecca Wolfe" w:date="2020-09-06T16:27:00Z" w:initials="RW">
+  <w:comment w:id="195" w:author="Rebecca Wolfe" w:date="2020-09-06T16:27:00Z" w:initials="RW">
     <w:p>
       <w:pPr>
         <w:pStyle w:val="CommentText"/>
@@ -5240,7 +5040,7 @@
       </w:r>
     </w:p>
   </w:comment>
-  <w:comment w:id="193" w:author="Christopher Grady" w:date="2020-09-08T12:09:00Z" w:initials="CG">
+  <w:comment w:id="196" w:author="Christopher Grady" w:date="2020-09-08T12:09:00Z" w:initials="CG">
     <w:p>
       <w:pPr>
         <w:pStyle w:val="CommentText"/>
@@ -5269,7 +5069,7 @@
       </w:r>
     </w:p>
   </w:comment>
-  <w:comment w:id="194" w:author="Christopher Grady" w:date="2020-09-14T17:08:00Z" w:initials="CG">
+  <w:comment w:id="197" w:author="Christopher Grady" w:date="2020-09-14T17:08:00Z" w:initials="CG">
     <w:p>
       <w:pPr>
         <w:pStyle w:val="CommentText"/>
@@ -5284,73 +5084,86 @@
         <w:rPr>
           <w:rStyle w:val="CommentReference"/>
         </w:rPr>
-        <w:t xml:space="preserve">I think it does.  Right </w:t>
-      </w:r>
-      <w:proofErr w:type="gramStart"/>
+        <w:t>I think it does.  Right now</w:t>
+      </w:r>
       <w:r>
         <w:rPr>
           <w:rStyle w:val="CommentReference"/>
         </w:rPr>
-        <w:t>now</w:t>
-      </w:r>
-      <w:proofErr w:type="gramEnd"/>
+        <w:t xml:space="preserve"> it </w:t>
+      </w:r>
       <w:r>
         <w:rPr>
           <w:rStyle w:val="CommentReference"/>
         </w:rPr>
-        <w:t xml:space="preserve"> it </w:t>
+        <w:t>sounds</w:t>
       </w:r>
       <w:r>
         <w:rPr>
           <w:rStyle w:val="CommentReference"/>
         </w:rPr>
-        <w:t>sounds</w:t>
+        <w:t xml:space="preserve"> more about the direct participants learning</w:t>
       </w:r>
       <w:r>
         <w:rPr>
           <w:rStyle w:val="CommentReference"/>
         </w:rPr>
-        <w:t xml:space="preserve"> more about the direct participants learning</w:t>
+        <w:t xml:space="preserve"> about the other side</w:t>
       </w:r>
       <w:r>
         <w:rPr>
           <w:rStyle w:val="CommentReference"/>
         </w:rPr>
-        <w:t xml:space="preserve"> about the other side</w:t>
+        <w:t xml:space="preserve"> and less about norms that could affect nonparticipants</w:t>
       </w:r>
       <w:r>
         <w:rPr>
           <w:rStyle w:val="CommentReference"/>
         </w:rPr>
-        <w:t xml:space="preserve"> and less about norms that could affect nonparticipants</w:t>
+        <w:t xml:space="preserve">.  </w:t>
       </w:r>
       <w:r>
         <w:rPr>
           <w:rStyle w:val="CommentReference"/>
         </w:rPr>
-        <w:t xml:space="preserve">.  </w:t>
+        <w:t>I am going to modify it to be about</w:t>
       </w:r>
       <w:r>
         <w:rPr>
           <w:rStyle w:val="CommentReference"/>
         </w:rPr>
-        <w:t>I am going to modify it to be about</w:t>
+        <w:t xml:space="preserve"> the “learning” diffusing throughout the community</w:t>
       </w:r>
       <w:r>
         <w:rPr>
           <w:rStyle w:val="CommentReference"/>
         </w:rPr>
-        <w:t xml:space="preserve"> the “learning” diffusing throughout the community</w:t>
-      </w:r>
+        <w:t>.</w:t>
+      </w:r>
+    </w:p>
+  </w:comment>
+  <w:comment w:id="230" w:author="Christopher Grady" w:date="2020-09-08T12:11:00Z" w:initials="CG">
+    <w:p>
+      <w:pPr>
+        <w:pStyle w:val="CommentText"/>
+      </w:pPr>
       <w:r>
         <w:rPr>
           <w:rStyle w:val="CommentReference"/>
         </w:rPr>
-        <w:t>.</w:t>
-      </w:r>
+        <w:annotationRef/>
+      </w:r>
+      <w:r>
+        <w:t>Noting that if we want to mention commitment problems (as I want to do) we need to say what they are.</w:t>
+      </w:r>
+    </w:p>
+    <w:p>
+      <w:pPr>
+        <w:pStyle w:val="CommentText"/>
+      </w:pPr>
     </w:p>
   </w:comment>
-  <w:comment w:id="224" w:author="Christopher Grady" w:date="2020-09-08T12:11:00Z" w:initials="CG">
+  <w:comment w:id="231" w:author="Rebecca Wolfe" w:date="2020-09-11T10:33:00Z" w:initials="RW">
     <w:p>
       <w:pPr>
         <w:pStyle w:val="CommentText"/>
@@ -5362,32 +5175,11 @@
         <w:annotationRef/>
       </w:r>
       <w:r>
-        <w:t>Noting that if we want to mention commitment problems (as I want to do) we need to say what they are.</w:t>
-      </w:r>
-    </w:p>
-    <w:p>
-      <w:pPr>
-        <w:pStyle w:val="CommentText"/>
-      </w:pPr>
+        <w:t xml:space="preserve">Not sure I got it quite right. Feel free to adjust. </w:t>
+      </w:r>
     </w:p>
   </w:comment>
-  <w:comment w:id="225" w:author="Rebecca Wolfe" w:date="2020-09-11T10:33:00Z" w:initials="RW">
-    <w:p>
-      <w:pPr>
-        <w:pStyle w:val="CommentText"/>
-      </w:pPr>
-      <w:r>
-        <w:rPr>
-          <w:rStyle w:val="CommentReference"/>
-        </w:rPr>
-        <w:annotationRef/>
-      </w:r>
-      <w:r>
-        <w:t xml:space="preserve">Not sure I got it quite right. Feel free to adjust. </w:t>
-      </w:r>
-    </w:p>
-  </w:comment>
-  <w:comment w:id="226" w:author="Christopher Grady" w:date="2020-09-14T15:56:00Z" w:initials="CG">
+  <w:comment w:id="232" w:author="Christopher Grady" w:date="2020-09-14T15:56:00Z" w:initials="CG">
     <w:p>
       <w:pPr>
         <w:pStyle w:val="CommentText"/>
@@ -5420,7 +5212,7 @@
       </w:r>
     </w:p>
   </w:comment>
-  <w:comment w:id="244" w:author="Rebecca Wolfe" w:date="2020-09-06T16:34:00Z" w:initials="RW">
+  <w:comment w:id="249" w:author="Rebecca Wolfe" w:date="2020-09-06T16:34:00Z" w:initials="RW">
     <w:p>
       <w:pPr>
         <w:pStyle w:val="CommentText"/>
@@ -5436,7 +5228,7 @@
       </w:r>
     </w:p>
   </w:comment>
-  <w:comment w:id="245" w:author="Rebecca Wolfe" w:date="2020-09-11T10:47:00Z" w:initials="RW">
+  <w:comment w:id="250" w:author="Rebecca Wolfe" w:date="2020-09-11T10:47:00Z" w:initials="RW">
     <w:p>
       <w:pPr>
         <w:pStyle w:val="CommentText"/>
@@ -5452,7 +5244,7 @@
       </w:r>
     </w:p>
   </w:comment>
-  <w:comment w:id="246" w:author="Christopher Grady" w:date="2020-09-14T18:13:00Z" w:initials="CG">
+  <w:comment w:id="251" w:author="Christopher Grady" w:date="2020-09-14T18:13:00Z" w:initials="CG">
     <w:p>
       <w:pPr>
         <w:pStyle w:val="CommentText"/>
@@ -5468,7 +5260,7 @@
       </w:r>
     </w:p>
   </w:comment>
-  <w:comment w:id="247" w:author="Christopher Grady" w:date="2020-09-08T12:28:00Z" w:initials="CG">
+  <w:comment w:id="252" w:author="Christopher Grady" w:date="2020-09-08T12:28:00Z" w:initials="CG">
     <w:p>
       <w:pPr>
         <w:pStyle w:val="CommentText"/>
@@ -5484,7 +5276,7 @@
       </w:r>
     </w:p>
   </w:comment>
-  <w:comment w:id="248" w:author="Rebecca Wolfe" w:date="2020-09-06T16:44:00Z" w:initials="RW">
+  <w:comment w:id="253" w:author="Rebecca Wolfe" w:date="2020-09-06T16:44:00Z" w:initials="RW">
     <w:p>
       <w:pPr>
         <w:pStyle w:val="CommentText"/>
@@ -5499,18 +5291,10 @@
         <w:t>Not sure if we want to mention</w:t>
       </w:r>
       <w:r>
-        <w:t xml:space="preserve"> </w:t>
-      </w:r>
-      <w:proofErr w:type="gramStart"/>
-      <w:r>
-        <w:t xml:space="preserve">the </w:t>
-      </w:r>
-      <w:r>
-        <w:t xml:space="preserve"> empathy</w:t>
-      </w:r>
-      <w:proofErr w:type="gramEnd"/>
-      <w:r>
-        <w:t xml:space="preserve"> </w:t>
+        <w:t xml:space="preserve"> the </w:t>
+      </w:r>
+      <w:r>
+        <w:t xml:space="preserve"> empathy </w:t>
       </w:r>
       <w:r>
         <w:t xml:space="preserve">results </w:t>
@@ -5520,7 +5304,7 @@
       </w:r>
     </w:p>
   </w:comment>
-  <w:comment w:id="249" w:author="Christopher Grady" w:date="2020-09-08T12:21:00Z" w:initials="CG">
+  <w:comment w:id="254" w:author="Christopher Grady" w:date="2020-09-08T12:21:00Z" w:initials="CG">
     <w:p>
       <w:pPr>
         <w:pStyle w:val="CommentText"/>
@@ -5532,15 +5316,7 @@
         <w:annotationRef/>
       </w:r>
       <w:r>
-        <w:t xml:space="preserve">Let’s talk about it today.  I’m still not sure what these questions measure.  I called them </w:t>
-      </w:r>
-      <w:proofErr w:type="gramStart"/>
-      <w:r>
-        <w:t>empathy</w:t>
-      </w:r>
-      <w:proofErr w:type="gramEnd"/>
-      <w:r>
-        <w:t xml:space="preserve"> but I am moving towards the idea that these questions are perceptions of social norms.</w:t>
+        <w:t>Let’s talk about it today.  I’m still not sure what these questions measure.  I called them empathy but I am moving towards the idea that these questions are perceptions of social norms.</w:t>
       </w:r>
       <w:r>
         <w:br/>
@@ -5551,7 +5327,7 @@
       </w:r>
     </w:p>
   </w:comment>
-  <w:comment w:id="250" w:author="Rebecca Wolfe" w:date="2020-09-11T15:23:00Z" w:initials="RW">
+  <w:comment w:id="255" w:author="Rebecca Wolfe" w:date="2020-09-11T15:23:00Z" w:initials="RW">
     <w:p>
       <w:pPr>
         <w:pStyle w:val="CommentText"/>
@@ -5567,7 +5343,7 @@
       </w:r>
     </w:p>
   </w:comment>
-  <w:comment w:id="251" w:author="Rebecca Wolfe" w:date="2020-09-11T15:43:00Z" w:initials="RW">
+  <w:comment w:id="256" w:author="Rebecca Wolfe" w:date="2020-09-11T15:43:00Z" w:initials="RW">
     <w:p>
       <w:pPr>
         <w:pStyle w:val="CommentText"/>
@@ -6493,7 +6269,7 @@
 </file>
 
 <file path=customXml/itemProps1.xml><?xml version="1.0" encoding="utf-8"?>
-<ds:datastoreItem xmlns:ds="http://schemas.openxmlformats.org/officeDocument/2006/customXml" ds:itemID="{EDB47816-9D6C-4869-AB97-64EA334E5AF3}">
+<ds:datastoreItem xmlns:ds="http://schemas.openxmlformats.org/officeDocument/2006/customXml" ds:itemID="{4FA82C53-487D-4433-A96A-C6D4A16DB1F9}">
   <ds:schemaRefs>
     <ds:schemaRef ds:uri="http://schemas.openxmlformats.org/officeDocument/2006/bibliography"/>
   </ds:schemaRefs>

</xml_diff>